<commit_message>
Powerpoint 2 creation with some minor edits
</commit_message>
<xml_diff>
--- a/Documentation/UseCase/Update-UseCases.docx
+++ b/Documentation/UseCase/Update-UseCases.docx
@@ -1,6 +1,6 @@
 
 <file path=word/document.xml><?xml version="1.0" encoding="utf-8"?>
-<w:document xmlns:wpc="http://schemas.microsoft.com/office/word/2010/wordprocessingCanvas" xmlns:cx="http://schemas.microsoft.com/office/drawing/2014/chartex" xmlns:cx1="http://schemas.microsoft.com/office/drawing/2015/9/8/chartex" xmlns:cx2="http://schemas.microsoft.com/office/drawing/2015/10/21/chartex" xmlns:cx3="http://schemas.microsoft.com/office/drawing/2016/5/9/chartex" xmlns:cx4="http://schemas.microsoft.com/office/drawing/2016/5/10/chartex" xmlns:cx5="http://schemas.microsoft.com/office/drawing/2016/5/11/chartex" xmlns:cx6="http://schemas.microsoft.com/office/drawing/2016/5/12/chartex" xmlns:cx7="http://schemas.microsoft.com/office/drawing/2016/5/13/chartex" xmlns:cx8="http://schemas.microsoft.com/office/drawing/2016/5/14/chartex" xmlns:mc="http://schemas.openxmlformats.org/markup-compatibility/2006" xmlns:aink="http://schemas.microsoft.com/office/drawing/2016/ink" xmlns:am3d="http://schemas.microsoft.com/office/drawing/2017/model3d" xmlns:o="urn:schemas-microsoft-com:office:office" xmlns:r="http://schemas.openxmlformats.org/officeDocument/2006/relationships" xmlns:m="http://schemas.openxmlformats.org/officeDocument/2006/math" xmlns:v="urn:schemas-microsoft-com:vml" xmlns:wp14="http://schemas.microsoft.com/office/word/2010/wordprocessingDrawing" xmlns:wp="http://schemas.openxmlformats.org/drawingml/2006/wordprocessingDrawing" xmlns:w10="urn:schemas-microsoft-com:office:word" xmlns:w="http://schemas.openxmlformats.org/wordprocessingml/2006/main" xmlns:w14="http://schemas.microsoft.com/office/word/2010/wordml" xmlns:w15="http://schemas.microsoft.com/office/word/2012/wordml" xmlns:w16cid="http://schemas.microsoft.com/office/word/2016/wordml/cid" xmlns:w16se="http://schemas.microsoft.com/office/word/2015/wordml/symex" xmlns:wpg="http://schemas.microsoft.com/office/word/2010/wordprocessingGroup" xmlns:wpi="http://schemas.microsoft.com/office/word/2010/wordprocessingInk" xmlns:wne="http://schemas.microsoft.com/office/word/2006/wordml" xmlns:wps="http://schemas.microsoft.com/office/word/2010/wordprocessingShape" mc:Ignorable="w14 w15 w16se w16cid wp14">
+<w:document xmlns:wpc="http://schemas.microsoft.com/office/word/2010/wordprocessingCanvas" xmlns:cx="http://schemas.microsoft.com/office/drawing/2014/chartex" xmlns:cx1="http://schemas.microsoft.com/office/drawing/2015/9/8/chartex" xmlns:mc="http://schemas.openxmlformats.org/markup-compatibility/2006" xmlns:o="urn:schemas-microsoft-com:office:office" xmlns:r="http://schemas.openxmlformats.org/officeDocument/2006/relationships" xmlns:m="http://schemas.openxmlformats.org/officeDocument/2006/math" xmlns:v="urn:schemas-microsoft-com:vml" xmlns:wp14="http://schemas.microsoft.com/office/word/2010/wordprocessingDrawing" xmlns:wp="http://schemas.openxmlformats.org/drawingml/2006/wordprocessingDrawing" xmlns:w10="urn:schemas-microsoft-com:office:word" xmlns:w="http://schemas.openxmlformats.org/wordprocessingml/2006/main" xmlns:w14="http://schemas.microsoft.com/office/word/2010/wordml" xmlns:w15="http://schemas.microsoft.com/office/word/2012/wordml" xmlns:w16se="http://schemas.microsoft.com/office/word/2015/wordml/symex" xmlns:wpg="http://schemas.microsoft.com/office/word/2010/wordprocessingGroup" xmlns:wpi="http://schemas.microsoft.com/office/word/2010/wordprocessingInk" xmlns:wne="http://schemas.microsoft.com/office/word/2006/wordml" xmlns:wps="http://schemas.microsoft.com/office/word/2010/wordprocessingShape" mc:Ignorable="w14 w15 w16se wp14">
   <w:body>
     <w:p>
       <w:pPr>
@@ -135,23 +135,7 @@
           <w:sz w:val="24"/>
           <w:szCs w:val="24"/>
         </w:rPr>
-        <w:t>eq</w:t>
-      </w:r>
-      <w:proofErr w:type="gramStart"/>
-      <w:r>
-        <w:rPr>
-          <w:sz w:val="24"/>
-          <w:szCs w:val="24"/>
-        </w:rPr>
-        <w:t>1,Req</w:t>
-      </w:r>
-      <w:proofErr w:type="gramEnd"/>
-      <w:r>
-        <w:rPr>
-          <w:sz w:val="24"/>
-          <w:szCs w:val="24"/>
-        </w:rPr>
-        <w:t>2</w:t>
+        <w:t>eq1,Req2</w:t>
       </w:r>
     </w:p>
     <w:p>
@@ -477,21 +461,19 @@
         </w:rPr>
         <w:t xml:space="preserve">Customers gain access to </w:t>
       </w:r>
-      <w:proofErr w:type="spellStart"/>
-      <w:r>
-        <w:rPr>
-          <w:sz w:val="24"/>
-          <w:szCs w:val="24"/>
-        </w:rPr>
-        <w:t>SportPlex’s</w:t>
-      </w:r>
-      <w:proofErr w:type="spellEnd"/>
-      <w:r>
-        <w:rPr>
-          <w:sz w:val="24"/>
-          <w:szCs w:val="24"/>
-        </w:rPr>
-        <w:t xml:space="preserve"> home page.</w:t>
+      <w:r>
+        <w:rPr>
+          <w:sz w:val="24"/>
+          <w:szCs w:val="24"/>
+        </w:rPr>
+        <w:t xml:space="preserve">User’s </w:t>
+      </w:r>
+      <w:r>
+        <w:rPr>
+          <w:sz w:val="24"/>
+          <w:szCs w:val="24"/>
+        </w:rPr>
+        <w:t>home page.</w:t>
       </w:r>
     </w:p>
     <w:p>
@@ -1735,23 +1717,37 @@
           <w:sz w:val="24"/>
           <w:szCs w:val="24"/>
         </w:rPr>
-        <w:t xml:space="preserve">All users are sent to </w:t>
-      </w:r>
-      <w:proofErr w:type="spellStart"/>
-      <w:r>
-        <w:rPr>
-          <w:sz w:val="24"/>
-          <w:szCs w:val="24"/>
-        </w:rPr>
-        <w:t>SportPlex’s</w:t>
-      </w:r>
-      <w:proofErr w:type="spellEnd"/>
-      <w:r>
-        <w:rPr>
-          <w:sz w:val="24"/>
-          <w:szCs w:val="24"/>
-        </w:rPr>
-        <w:t xml:space="preserve"> home page.</w:t>
+        <w:t xml:space="preserve">All users </w:t>
+      </w:r>
+      <w:proofErr w:type="gramStart"/>
+      <w:r>
+        <w:rPr>
+          <w:sz w:val="24"/>
+          <w:szCs w:val="24"/>
+        </w:rPr>
+        <w:t>are sent</w:t>
+      </w:r>
+      <w:proofErr w:type="gramEnd"/>
+      <w:r>
+        <w:rPr>
+          <w:sz w:val="24"/>
+          <w:szCs w:val="24"/>
+        </w:rPr>
+        <w:t xml:space="preserve"> to </w:t>
+      </w:r>
+      <w:r>
+        <w:rPr>
+          <w:sz w:val="24"/>
+          <w:szCs w:val="24"/>
+        </w:rPr>
+        <w:t>User</w:t>
+      </w:r>
+      <w:r>
+        <w:rPr>
+          <w:sz w:val="24"/>
+          <w:szCs w:val="24"/>
+        </w:rPr>
+        <w:t>’s home page.</w:t>
       </w:r>
     </w:p>
     <w:p>
@@ -3772,6 +3768,7 @@
         </w:rPr>
         <w:t xml:space="preserve"> customer or employee must log into their account. Once they’re logged in they will gain access to very helpful videos. Whether it’s giving them </w:t>
       </w:r>
+      <w:bookmarkStart w:id="0" w:name="_GoBack"/>
       <w:r>
         <w:rPr>
           <w:sz w:val="24"/>
@@ -3786,6 +3783,7 @@
         </w:rPr>
         <w:t xml:space="preserve"> on how to succeed at their job or how to sharpen skate’s the </w:t>
       </w:r>
+      <w:bookmarkEnd w:id="0"/>
       <w:r>
         <w:rPr>
           <w:sz w:val="24"/>
@@ -7840,8 +7838,6 @@
         </w:rPr>
         <w:t>UC1, UC1</w:t>
       </w:r>
-      <w:bookmarkStart w:id="0" w:name="_GoBack"/>
-      <w:bookmarkEnd w:id="0"/>
     </w:p>
     <w:p>
       <w:pPr>
@@ -8562,7 +8558,7 @@
 </file>
 
 <file path=word/numbering.xml><?xml version="1.0" encoding="utf-8"?>
-<w:numbering xmlns:wpc="http://schemas.microsoft.com/office/word/2010/wordprocessingCanvas" xmlns:cx="http://schemas.microsoft.com/office/drawing/2014/chartex" xmlns:cx1="http://schemas.microsoft.com/office/drawing/2015/9/8/chartex" xmlns:cx2="http://schemas.microsoft.com/office/drawing/2015/10/21/chartex" xmlns:cx3="http://schemas.microsoft.com/office/drawing/2016/5/9/chartex" xmlns:cx4="http://schemas.microsoft.com/office/drawing/2016/5/10/chartex" xmlns:cx5="http://schemas.microsoft.com/office/drawing/2016/5/11/chartex" xmlns:cx6="http://schemas.microsoft.com/office/drawing/2016/5/12/chartex" xmlns:cx7="http://schemas.microsoft.com/office/drawing/2016/5/13/chartex" xmlns:cx8="http://schemas.microsoft.com/office/drawing/2016/5/14/chartex" xmlns:mc="http://schemas.openxmlformats.org/markup-compatibility/2006" xmlns:aink="http://schemas.microsoft.com/office/drawing/2016/ink" xmlns:am3d="http://schemas.microsoft.com/office/drawing/2017/model3d" xmlns:o="urn:schemas-microsoft-com:office:office" xmlns:r="http://schemas.openxmlformats.org/officeDocument/2006/relationships" xmlns:m="http://schemas.openxmlformats.org/officeDocument/2006/math" xmlns:v="urn:schemas-microsoft-com:vml" xmlns:wp14="http://schemas.microsoft.com/office/word/2010/wordprocessingDrawing" xmlns:wp="http://schemas.openxmlformats.org/drawingml/2006/wordprocessingDrawing" xmlns:w10="urn:schemas-microsoft-com:office:word" xmlns:w="http://schemas.openxmlformats.org/wordprocessingml/2006/main" xmlns:w14="http://schemas.microsoft.com/office/word/2010/wordml" xmlns:w15="http://schemas.microsoft.com/office/word/2012/wordml" xmlns:w16cid="http://schemas.microsoft.com/office/word/2016/wordml/cid" xmlns:w16se="http://schemas.microsoft.com/office/word/2015/wordml/symex" xmlns:wpg="http://schemas.microsoft.com/office/word/2010/wordprocessingGroup" xmlns:wpi="http://schemas.microsoft.com/office/word/2010/wordprocessingInk" xmlns:wne="http://schemas.microsoft.com/office/word/2006/wordml" xmlns:wps="http://schemas.microsoft.com/office/word/2010/wordprocessingShape" mc:Ignorable="w14 w15 w16se w16cid wp14">
+<w:numbering xmlns:wpc="http://schemas.microsoft.com/office/word/2010/wordprocessingCanvas" xmlns:cx="http://schemas.microsoft.com/office/drawing/2014/chartex" xmlns:cx1="http://schemas.microsoft.com/office/drawing/2015/9/8/chartex" xmlns:mc="http://schemas.openxmlformats.org/markup-compatibility/2006" xmlns:o="urn:schemas-microsoft-com:office:office" xmlns:r="http://schemas.openxmlformats.org/officeDocument/2006/relationships" xmlns:m="http://schemas.openxmlformats.org/officeDocument/2006/math" xmlns:v="urn:schemas-microsoft-com:vml" xmlns:wp14="http://schemas.microsoft.com/office/word/2010/wordprocessingDrawing" xmlns:wp="http://schemas.openxmlformats.org/drawingml/2006/wordprocessingDrawing" xmlns:w10="urn:schemas-microsoft-com:office:word" xmlns:w="http://schemas.openxmlformats.org/wordprocessingml/2006/main" xmlns:w14="http://schemas.microsoft.com/office/word/2010/wordml" xmlns:w15="http://schemas.microsoft.com/office/word/2012/wordml" xmlns:w16se="http://schemas.microsoft.com/office/word/2015/wordml/symex" xmlns:wpg="http://schemas.microsoft.com/office/word/2010/wordprocessingGroup" xmlns:wpi="http://schemas.microsoft.com/office/word/2010/wordprocessingInk" xmlns:wne="http://schemas.microsoft.com/office/word/2006/wordml" xmlns:wps="http://schemas.microsoft.com/office/word/2010/wordprocessingShape" mc:Ignorable="w14 w15 w16se wp14">
   <w:abstractNum w:abstractNumId="0" w15:restartNumberingAfterBreak="0">
     <w:nsid w:val="7EC47C25"/>
     <w:multiLevelType w:val="hybridMultilevel"/>
@@ -8683,7 +8679,7 @@
 </file>
 
 <file path=word/styles.xml><?xml version="1.0" encoding="utf-8"?>
-<w:styles xmlns:mc="http://schemas.openxmlformats.org/markup-compatibility/2006" xmlns:r="http://schemas.openxmlformats.org/officeDocument/2006/relationships" xmlns:w="http://schemas.openxmlformats.org/wordprocessingml/2006/main" xmlns:w14="http://schemas.microsoft.com/office/word/2010/wordml" xmlns:w15="http://schemas.microsoft.com/office/word/2012/wordml" xmlns:w16cid="http://schemas.microsoft.com/office/word/2016/wordml/cid" xmlns:w16se="http://schemas.microsoft.com/office/word/2015/wordml/symex" mc:Ignorable="w14 w15 w16se w16cid">
+<w:styles xmlns:mc="http://schemas.openxmlformats.org/markup-compatibility/2006" xmlns:r="http://schemas.openxmlformats.org/officeDocument/2006/relationships" xmlns:w="http://schemas.openxmlformats.org/wordprocessingml/2006/main" xmlns:w14="http://schemas.microsoft.com/office/word/2010/wordml" xmlns:w15="http://schemas.microsoft.com/office/word/2012/wordml" xmlns:w16se="http://schemas.microsoft.com/office/word/2015/wordml/symex" mc:Ignorable="w14 w15 w16se">
   <w:docDefaults>
     <w:rPrDefault>
       <w:rPr>
@@ -8699,7 +8695,7 @@
       </w:pPr>
     </w:pPrDefault>
   </w:docDefaults>
-  <w:latentStyles w:defLockedState="0" w:defUIPriority="99" w:defSemiHidden="0" w:defUnhideWhenUsed="0" w:defQFormat="0" w:count="375">
+  <w:latentStyles w:defLockedState="0" w:defUIPriority="99" w:defSemiHidden="0" w:defUnhideWhenUsed="0" w:defQFormat="0" w:count="371">
     <w:lsdException w:name="Normal" w:uiPriority="0" w:qFormat="1"/>
     <w:lsdException w:name="heading 1" w:uiPriority="9" w:qFormat="1"/>
     <w:lsdException w:name="heading 2" w:semiHidden="1" w:uiPriority="9" w:unhideWhenUsed="1" w:qFormat="1"/>
@@ -9071,10 +9067,6 @@
     <w:lsdException w:name="List Table 5 Dark Accent 6" w:uiPriority="50"/>
     <w:lsdException w:name="List Table 6 Colorful Accent 6" w:uiPriority="51"/>
     <w:lsdException w:name="List Table 7 Colorful Accent 6" w:uiPriority="52"/>
-    <w:lsdException w:name="Mention" w:semiHidden="1" w:unhideWhenUsed="1"/>
-    <w:lsdException w:name="Smart Hyperlink" w:semiHidden="1" w:unhideWhenUsed="1"/>
-    <w:lsdException w:name="Hashtag" w:semiHidden="1" w:unhideWhenUsed="1"/>
-    <w:lsdException w:name="Unresolved Mention" w:semiHidden="1" w:unhideWhenUsed="1"/>
   </w:latentStyles>
   <w:style w:type="paragraph" w:default="1" w:styleId="Normal">
     <w:name w:val="Normal"/>

</xml_diff>

<commit_message>
Created use cases 11 & 12
</commit_message>
<xml_diff>
--- a/Documentation/UseCase/Update-UseCases.docx
+++ b/Documentation/UseCase/Update-UseCases.docx
@@ -1,6 +1,6 @@
 
 <file path=word/document.xml><?xml version="1.0" encoding="utf-8"?>
-<w:document xmlns:wpc="http://schemas.microsoft.com/office/word/2010/wordprocessingCanvas" xmlns:cx="http://schemas.microsoft.com/office/drawing/2014/chartex" xmlns:cx1="http://schemas.microsoft.com/office/drawing/2015/9/8/chartex" xmlns:cx2="http://schemas.microsoft.com/office/drawing/2015/10/21/chartex" xmlns:cx3="http://schemas.microsoft.com/office/drawing/2016/5/9/chartex" xmlns:cx4="http://schemas.microsoft.com/office/drawing/2016/5/10/chartex" xmlns:cx5="http://schemas.microsoft.com/office/drawing/2016/5/11/chartex" xmlns:cx6="http://schemas.microsoft.com/office/drawing/2016/5/12/chartex" xmlns:cx7="http://schemas.microsoft.com/office/drawing/2016/5/13/chartex" xmlns:cx8="http://schemas.microsoft.com/office/drawing/2016/5/14/chartex" xmlns:mc="http://schemas.openxmlformats.org/markup-compatibility/2006" xmlns:aink="http://schemas.microsoft.com/office/drawing/2016/ink" xmlns:am3d="http://schemas.microsoft.com/office/drawing/2017/model3d" xmlns:o="urn:schemas-microsoft-com:office:office" xmlns:r="http://schemas.openxmlformats.org/officeDocument/2006/relationships" xmlns:m="http://schemas.openxmlformats.org/officeDocument/2006/math" xmlns:v="urn:schemas-microsoft-com:vml" xmlns:wp14="http://schemas.microsoft.com/office/word/2010/wordprocessingDrawing" xmlns:wp="http://schemas.openxmlformats.org/drawingml/2006/wordprocessingDrawing" xmlns:w10="urn:schemas-microsoft-com:office:word" xmlns:w="http://schemas.openxmlformats.org/wordprocessingml/2006/main" xmlns:w14="http://schemas.microsoft.com/office/word/2010/wordml" xmlns:w15="http://schemas.microsoft.com/office/word/2012/wordml" xmlns:w16cid="http://schemas.microsoft.com/office/word/2016/wordml/cid" xmlns:w16se="http://schemas.microsoft.com/office/word/2015/wordml/symex" xmlns:wpg="http://schemas.microsoft.com/office/word/2010/wordprocessingGroup" xmlns:wpi="http://schemas.microsoft.com/office/word/2010/wordprocessingInk" xmlns:wne="http://schemas.microsoft.com/office/word/2006/wordml" xmlns:wps="http://schemas.microsoft.com/office/word/2010/wordprocessingShape" mc:Ignorable="w14 w15 w16se w16cid wp14">
+<w:document xmlns:wpc="http://schemas.microsoft.com/office/word/2010/wordprocessingCanvas" xmlns:mo="http://schemas.microsoft.com/office/mac/office/2008/main" xmlns:mc="http://schemas.openxmlformats.org/markup-compatibility/2006" xmlns:mv="urn:schemas-microsoft-com:mac:vml" xmlns:o="urn:schemas-microsoft-com:office:office" xmlns:r="http://schemas.openxmlformats.org/officeDocument/2006/relationships" xmlns:m="http://schemas.openxmlformats.org/officeDocument/2006/math" xmlns:v="urn:schemas-microsoft-com:vml" xmlns:wp14="http://schemas.microsoft.com/office/word/2010/wordprocessingDrawing" xmlns:wp="http://schemas.openxmlformats.org/drawingml/2006/wordprocessingDrawing" xmlns:w10="urn:schemas-microsoft-com:office:word" xmlns:w="http://schemas.openxmlformats.org/wordprocessingml/2006/main" xmlns:w14="http://schemas.microsoft.com/office/word/2010/wordml" xmlns:w15="http://schemas.microsoft.com/office/word/2012/wordml" xmlns:wpg="http://schemas.microsoft.com/office/word/2010/wordprocessingGroup" xmlns:wpi="http://schemas.microsoft.com/office/word/2010/wordprocessingInk" xmlns:wne="http://schemas.microsoft.com/office/word/2006/wordml" xmlns:wps="http://schemas.microsoft.com/office/word/2010/wordprocessingShape" mc:Ignorable="w14 w15 wp14">
   <w:body>
     <w:p>
       <w:pPr>
@@ -42,48 +42,39 @@
           <w:b/>
           <w:u w:val="single"/>
         </w:rPr>
-        <w:t xml:space="preserve">or </w:t>
-      </w:r>
-      <w:proofErr w:type="spellStart"/>
-      <w:r>
+        <w:t>or SportPlex</w:t>
+      </w:r>
+    </w:p>
+    <w:p>
+      <w:pPr>
+        <w:jc w:val="center"/>
         <w:rPr>
           <w:b/>
           <w:u w:val="single"/>
         </w:rPr>
-        <w:t>SportPlex</w:t>
-      </w:r>
-      <w:proofErr w:type="spellEnd"/>
-    </w:p>
-    <w:p>
-      <w:pPr>
-        <w:jc w:val="center"/>
-        <w:rPr>
-          <w:b/>
+      </w:pPr>
+    </w:p>
+    <w:p>
+      <w:pPr>
+        <w:pStyle w:val="ListParagraph"/>
+        <w:numPr>
+          <w:ilvl w:val="0"/>
+          <w:numId w:val="1"/>
+        </w:numPr>
+        <w:rPr>
+          <w:b/>
+          <w:sz w:val="24"/>
+          <w:szCs w:val="24"/>
           <w:u w:val="single"/>
         </w:rPr>
       </w:pPr>
-    </w:p>
-    <w:p>
-      <w:pPr>
-        <w:pStyle w:val="ListParagraph"/>
-        <w:numPr>
-          <w:ilvl w:val="0"/>
-          <w:numId w:val="1"/>
-        </w:numPr>
+      <w:r>
         <w:rPr>
           <w:b/>
           <w:sz w:val="24"/>
           <w:szCs w:val="24"/>
           <w:u w:val="single"/>
         </w:rPr>
-      </w:pPr>
-      <w:r>
-        <w:rPr>
-          <w:b/>
-          <w:sz w:val="24"/>
-          <w:szCs w:val="24"/>
-          <w:u w:val="single"/>
-        </w:rPr>
         <w:t xml:space="preserve">Use Case UC-1: </w:t>
       </w:r>
       <w:r>
@@ -135,23 +126,7 @@
           <w:sz w:val="24"/>
           <w:szCs w:val="24"/>
         </w:rPr>
-        <w:t>eq</w:t>
-      </w:r>
-      <w:proofErr w:type="gramStart"/>
-      <w:r>
-        <w:rPr>
-          <w:sz w:val="24"/>
-          <w:szCs w:val="24"/>
-        </w:rPr>
-        <w:t>1,Req</w:t>
-      </w:r>
-      <w:proofErr w:type="gramEnd"/>
-      <w:r>
-        <w:rPr>
-          <w:sz w:val="24"/>
-          <w:szCs w:val="24"/>
-        </w:rPr>
-        <w:t>2</w:t>
+        <w:t>eq1,Req2</w:t>
       </w:r>
     </w:p>
     <w:p>
@@ -299,7 +274,6 @@
           <w:szCs w:val="24"/>
         </w:rPr>
       </w:pPr>
-      <w:proofErr w:type="spellStart"/>
       <w:r>
         <w:rPr>
           <w:sz w:val="24"/>
@@ -314,7 +288,6 @@
         </w:rPr>
         <w:t>MyAdmin</w:t>
       </w:r>
-      <w:proofErr w:type="spellEnd"/>
     </w:p>
     <w:p>
       <w:pPr>
@@ -375,23 +348,7 @@
           <w:sz w:val="24"/>
           <w:szCs w:val="24"/>
         </w:rPr>
-        <w:t xml:space="preserve">Register for </w:t>
-      </w:r>
-      <w:proofErr w:type="spellStart"/>
-      <w:r>
-        <w:rPr>
-          <w:sz w:val="24"/>
-          <w:szCs w:val="24"/>
-        </w:rPr>
-        <w:t>SportPlex</w:t>
-      </w:r>
-      <w:proofErr w:type="spellEnd"/>
-      <w:r>
-        <w:rPr>
-          <w:sz w:val="24"/>
-          <w:szCs w:val="24"/>
-        </w:rPr>
-        <w:t xml:space="preserve"> website and capability to review account information.</w:t>
+        <w:t>Register for SportPlex website and capability to review account information.</w:t>
       </w:r>
     </w:p>
     <w:p>
@@ -475,23 +432,7 @@
           <w:sz w:val="24"/>
           <w:szCs w:val="24"/>
         </w:rPr>
-        <w:t xml:space="preserve">Customers gain access to </w:t>
-      </w:r>
-      <w:proofErr w:type="spellStart"/>
-      <w:r>
-        <w:rPr>
-          <w:sz w:val="24"/>
-          <w:szCs w:val="24"/>
-        </w:rPr>
-        <w:t>SportPlex’s</w:t>
-      </w:r>
-      <w:proofErr w:type="spellEnd"/>
-      <w:r>
-        <w:rPr>
-          <w:sz w:val="24"/>
-          <w:szCs w:val="24"/>
-        </w:rPr>
-        <w:t xml:space="preserve"> home page.</w:t>
+        <w:t>Customers gain access to SportPlex’s home page.</w:t>
       </w:r>
     </w:p>
     <w:p>
@@ -1171,23 +1112,7 @@
           <w:sz w:val="24"/>
           <w:szCs w:val="24"/>
         </w:rPr>
-        <w:t xml:space="preserve">Failed to register: The credentials entered failed. The user must make sure all the required fields are filled out. </w:t>
-      </w:r>
-      <w:proofErr w:type="gramStart"/>
-      <w:r>
-        <w:rPr>
-          <w:sz w:val="24"/>
-          <w:szCs w:val="24"/>
-        </w:rPr>
-        <w:t>( *</w:t>
-      </w:r>
-      <w:proofErr w:type="gramEnd"/>
-      <w:r>
-        <w:rPr>
-          <w:sz w:val="24"/>
-          <w:szCs w:val="24"/>
-        </w:rPr>
-        <w:t xml:space="preserve"> indicates a required field).</w:t>
+        <w:t>Failed to register: The credentials entered failed. The user must make sure all the required fields are filled out. ( * indicates a required field).</w:t>
       </w:r>
     </w:p>
     <w:p>
@@ -1546,7 +1471,6 @@
           <w:szCs w:val="24"/>
         </w:rPr>
       </w:pPr>
-      <w:proofErr w:type="spellStart"/>
       <w:r>
         <w:rPr>
           <w:sz w:val="24"/>
@@ -1554,7 +1478,6 @@
         </w:rPr>
         <w:t>phpMyAdmin</w:t>
       </w:r>
-      <w:proofErr w:type="spellEnd"/>
     </w:p>
     <w:p>
       <w:pPr>
@@ -1615,23 +1538,7 @@
           <w:sz w:val="24"/>
           <w:szCs w:val="24"/>
         </w:rPr>
-        <w:t xml:space="preserve">Login to </w:t>
-      </w:r>
-      <w:proofErr w:type="spellStart"/>
-      <w:r>
-        <w:rPr>
-          <w:sz w:val="24"/>
-          <w:szCs w:val="24"/>
-        </w:rPr>
-        <w:t>SportPlex</w:t>
-      </w:r>
-      <w:proofErr w:type="spellEnd"/>
-      <w:r>
-        <w:rPr>
-          <w:sz w:val="24"/>
-          <w:szCs w:val="24"/>
-        </w:rPr>
-        <w:t xml:space="preserve"> and begin using the website.</w:t>
+        <w:t>Login to SportPlex and begin using the website.</w:t>
       </w:r>
     </w:p>
     <w:p>
@@ -1735,23 +1642,7 @@
           <w:sz w:val="24"/>
           <w:szCs w:val="24"/>
         </w:rPr>
-        <w:t xml:space="preserve">All users are sent to </w:t>
-      </w:r>
-      <w:proofErr w:type="spellStart"/>
-      <w:r>
-        <w:rPr>
-          <w:sz w:val="24"/>
-          <w:szCs w:val="24"/>
-        </w:rPr>
-        <w:t>SportPlex’s</w:t>
-      </w:r>
-      <w:proofErr w:type="spellEnd"/>
-      <w:r>
-        <w:rPr>
-          <w:sz w:val="24"/>
-          <w:szCs w:val="24"/>
-        </w:rPr>
-        <w:t xml:space="preserve"> home page.</w:t>
+        <w:t>All users are sent to SportPlex’s home page.</w:t>
       </w:r>
     </w:p>
     <w:p>
@@ -1793,23 +1684,7 @@
           <w:sz w:val="24"/>
           <w:szCs w:val="24"/>
         </w:rPr>
-        <w:t xml:space="preserve">Users navigate to the </w:t>
-      </w:r>
-      <w:proofErr w:type="spellStart"/>
-      <w:r>
-        <w:rPr>
-          <w:sz w:val="24"/>
-          <w:szCs w:val="24"/>
-        </w:rPr>
-        <w:t>SportPlex</w:t>
-      </w:r>
-      <w:proofErr w:type="spellEnd"/>
-      <w:r>
-        <w:rPr>
-          <w:sz w:val="24"/>
-          <w:szCs w:val="24"/>
-        </w:rPr>
-        <w:t xml:space="preserve"> website.</w:t>
+        <w:t>Users navigate to the SportPlex website.</w:t>
       </w:r>
     </w:p>
     <w:p>
@@ -2318,7 +2193,6 @@
           <w:szCs w:val="24"/>
         </w:rPr>
       </w:pPr>
-      <w:proofErr w:type="spellStart"/>
       <w:r>
         <w:rPr>
           <w:sz w:val="24"/>
@@ -2327,7 +2201,6 @@
         <w:lastRenderedPageBreak/>
         <w:t>phpMyAdmin</w:t>
       </w:r>
-      <w:proofErr w:type="spellEnd"/>
     </w:p>
     <w:p>
       <w:pPr>
@@ -2510,17 +2383,8 @@
           <w:sz w:val="24"/>
           <w:szCs w:val="24"/>
         </w:rPr>
-        <w:t xml:space="preserve">Successfully registered for </w:t>
-      </w:r>
-      <w:proofErr w:type="spellStart"/>
-      <w:r>
-        <w:rPr>
-          <w:sz w:val="24"/>
-          <w:szCs w:val="24"/>
-        </w:rPr>
-        <w:t>SportPlex</w:t>
-      </w:r>
-      <w:proofErr w:type="spellEnd"/>
+        <w:t>Successfully registered for SportPlex</w:t>
+      </w:r>
     </w:p>
     <w:p>
       <w:pPr>
@@ -3088,7 +2952,6 @@
           <w:szCs w:val="24"/>
         </w:rPr>
       </w:pPr>
-      <w:proofErr w:type="spellStart"/>
       <w:r>
         <w:rPr>
           <w:sz w:val="24"/>
@@ -3097,7 +2960,6 @@
         <w:lastRenderedPageBreak/>
         <w:t>phpMyAdmin</w:t>
       </w:r>
-      <w:proofErr w:type="spellEnd"/>
     </w:p>
     <w:p>
       <w:pPr>
@@ -3911,7 +3773,6 @@
           <w:szCs w:val="24"/>
         </w:rPr>
       </w:pPr>
-      <w:proofErr w:type="spellStart"/>
       <w:r>
         <w:rPr>
           <w:sz w:val="24"/>
@@ -3919,7 +3780,6 @@
         </w:rPr>
         <w:t>phpMyAdmin</w:t>
       </w:r>
-      <w:proofErr w:type="spellEnd"/>
     </w:p>
     <w:p>
       <w:pPr>
@@ -4769,7 +4629,6 @@
           <w:szCs w:val="24"/>
         </w:rPr>
       </w:pPr>
-      <w:proofErr w:type="spellStart"/>
       <w:r>
         <w:rPr>
           <w:sz w:val="24"/>
@@ -4777,7 +4636,6 @@
         </w:rPr>
         <w:t>phpMyAdmin</w:t>
       </w:r>
-      <w:proofErr w:type="spellEnd"/>
     </w:p>
     <w:p>
       <w:pPr>
@@ -4980,23 +4838,7 @@
           <w:sz w:val="24"/>
           <w:szCs w:val="24"/>
         </w:rPr>
-        <w:t xml:space="preserve">User must be logged in/registered in </w:t>
-      </w:r>
-      <w:proofErr w:type="spellStart"/>
-      <w:r>
-        <w:rPr>
-          <w:sz w:val="24"/>
-          <w:szCs w:val="24"/>
-        </w:rPr>
-        <w:t>SportPlex</w:t>
-      </w:r>
-      <w:proofErr w:type="spellEnd"/>
-      <w:r>
-        <w:rPr>
-          <w:sz w:val="24"/>
-          <w:szCs w:val="24"/>
-        </w:rPr>
-        <w:t>.</w:t>
+        <w:t>User must be logged in/registered in SportPlex.</w:t>
       </w:r>
     </w:p>
     <w:p>
@@ -5824,7 +5666,6 @@
           <w:szCs w:val="24"/>
         </w:rPr>
       </w:pPr>
-      <w:proofErr w:type="spellStart"/>
       <w:r>
         <w:rPr>
           <w:sz w:val="24"/>
@@ -5832,7 +5673,6 @@
         </w:rPr>
         <w:t>phpMyAdmin</w:t>
       </w:r>
-      <w:proofErr w:type="spellEnd"/>
     </w:p>
     <w:p>
       <w:pPr>
@@ -6228,23 +6068,7 @@
           <w:sz w:val="24"/>
           <w:szCs w:val="24"/>
         </w:rPr>
-        <w:t xml:space="preserve">Customer or Employee Navigates to cart once they want to </w:t>
-      </w:r>
-      <w:proofErr w:type="spellStart"/>
-      <w:r>
-        <w:rPr>
-          <w:sz w:val="24"/>
-          <w:szCs w:val="24"/>
-        </w:rPr>
-        <w:t>checkout</w:t>
-      </w:r>
-      <w:proofErr w:type="spellEnd"/>
-      <w:r>
-        <w:rPr>
-          <w:sz w:val="24"/>
-          <w:szCs w:val="24"/>
-        </w:rPr>
-        <w:t>.</w:t>
+        <w:t>Customer or Employee Navigates to cart once they want to checkout.</w:t>
       </w:r>
     </w:p>
     <w:p>
@@ -6678,7 +6502,6 @@
           <w:szCs w:val="24"/>
         </w:rPr>
       </w:pPr>
-      <w:proofErr w:type="spellStart"/>
       <w:r>
         <w:rPr>
           <w:sz w:val="24"/>
@@ -6686,7 +6509,6 @@
         </w:rPr>
         <w:t>phpMyAdmin</w:t>
       </w:r>
-      <w:proofErr w:type="spellEnd"/>
     </w:p>
     <w:p>
       <w:pPr>
@@ -6869,23 +6691,7 @@
           <w:sz w:val="24"/>
           <w:szCs w:val="24"/>
         </w:rPr>
-        <w:t xml:space="preserve">Customer or Employee must be logged in/registered for </w:t>
-      </w:r>
-      <w:proofErr w:type="spellStart"/>
-      <w:r>
-        <w:rPr>
-          <w:sz w:val="24"/>
-          <w:szCs w:val="24"/>
-        </w:rPr>
-        <w:t>SportPlex</w:t>
-      </w:r>
-      <w:proofErr w:type="spellEnd"/>
-      <w:r>
-        <w:rPr>
-          <w:sz w:val="24"/>
-          <w:szCs w:val="24"/>
-        </w:rPr>
-        <w:t>.</w:t>
+        <w:t>Customer or Employee must be logged in/registered for SportPlex.</w:t>
       </w:r>
     </w:p>
     <w:p>
@@ -7400,7 +7206,6 @@
           <w:szCs w:val="24"/>
         </w:rPr>
       </w:pPr>
-      <w:proofErr w:type="spellStart"/>
       <w:r>
         <w:rPr>
           <w:sz w:val="24"/>
@@ -7408,7 +7213,6 @@
         </w:rPr>
         <w:t>phpMyAdmin</w:t>
       </w:r>
-      <w:proofErr w:type="spellEnd"/>
     </w:p>
     <w:p>
       <w:pPr>
@@ -7840,6 +7644,1521 @@
         </w:rPr>
         <w:t>UC1, UC1</w:t>
       </w:r>
+    </w:p>
+    <w:p>
+      <w:pPr>
+        <w:pStyle w:val="ListParagraph"/>
+        <w:numPr>
+          <w:ilvl w:val="1"/>
+          <w:numId w:val="1"/>
+        </w:numPr>
+        <w:rPr>
+          <w:b/>
+          <w:sz w:val="24"/>
+          <w:szCs w:val="24"/>
+        </w:rPr>
+      </w:pPr>
+      <w:r>
+        <w:rPr>
+          <w:b/>
+          <w:sz w:val="24"/>
+          <w:szCs w:val="24"/>
+        </w:rPr>
+        <w:t>Summary:</w:t>
+      </w:r>
+    </w:p>
+    <w:p>
+      <w:pPr>
+        <w:pStyle w:val="ListParagraph"/>
+        <w:numPr>
+          <w:ilvl w:val="2"/>
+          <w:numId w:val="1"/>
+        </w:numPr>
+        <w:rPr>
+          <w:sz w:val="24"/>
+          <w:szCs w:val="24"/>
+        </w:rPr>
+      </w:pPr>
+      <w:r>
+        <w:rPr>
+          <w:sz w:val="24"/>
+          <w:szCs w:val="24"/>
+        </w:rPr>
+        <w:t>This use case is designed for allowing a user to sign out of their account on the website.</w:t>
+      </w:r>
+      <w:r>
+        <w:rPr>
+          <w:sz w:val="24"/>
+          <w:szCs w:val="24"/>
+        </w:rPr>
+        <w:t xml:space="preserve"> </w:t>
+      </w:r>
+      <w:r>
+        <w:rPr>
+          <w:sz w:val="24"/>
+          <w:szCs w:val="24"/>
+        </w:rPr>
+        <w:t>As the user clicks on the “sign out glyphicon” it will ask the user “if they wish to sign out”. Now the user is successfully signed out of their account.</w:t>
+      </w:r>
+    </w:p>
+    <w:p>
+      <w:pPr>
+        <w:pStyle w:val="ListParagraph"/>
+        <w:numPr>
+          <w:ilvl w:val="1"/>
+          <w:numId w:val="1"/>
+        </w:numPr>
+        <w:rPr>
+          <w:b/>
+          <w:sz w:val="24"/>
+          <w:szCs w:val="24"/>
+        </w:rPr>
+      </w:pPr>
+      <w:r>
+        <w:rPr>
+          <w:b/>
+          <w:sz w:val="24"/>
+          <w:szCs w:val="24"/>
+        </w:rPr>
+        <w:t>Initiating Actor(s):</w:t>
+      </w:r>
+    </w:p>
+    <w:p>
+      <w:pPr>
+        <w:pStyle w:val="ListParagraph"/>
+        <w:numPr>
+          <w:ilvl w:val="2"/>
+          <w:numId w:val="1"/>
+        </w:numPr>
+        <w:rPr>
+          <w:sz w:val="24"/>
+          <w:szCs w:val="24"/>
+        </w:rPr>
+      </w:pPr>
+      <w:r>
+        <w:rPr>
+          <w:sz w:val="24"/>
+          <w:szCs w:val="24"/>
+        </w:rPr>
+        <w:t>Customer</w:t>
+      </w:r>
+    </w:p>
+    <w:p>
+      <w:pPr>
+        <w:pStyle w:val="ListParagraph"/>
+        <w:numPr>
+          <w:ilvl w:val="2"/>
+          <w:numId w:val="1"/>
+        </w:numPr>
+        <w:rPr>
+          <w:sz w:val="24"/>
+          <w:szCs w:val="24"/>
+        </w:rPr>
+      </w:pPr>
+      <w:r>
+        <w:rPr>
+          <w:sz w:val="24"/>
+          <w:szCs w:val="24"/>
+        </w:rPr>
+        <w:t>Employee</w:t>
+      </w:r>
+    </w:p>
+    <w:p>
+      <w:pPr>
+        <w:pStyle w:val="ListParagraph"/>
+        <w:numPr>
+          <w:ilvl w:val="2"/>
+          <w:numId w:val="1"/>
+        </w:numPr>
+        <w:rPr>
+          <w:sz w:val="24"/>
+          <w:szCs w:val="24"/>
+        </w:rPr>
+      </w:pPr>
+      <w:r>
+        <w:rPr>
+          <w:sz w:val="24"/>
+          <w:szCs w:val="24"/>
+        </w:rPr>
+        <w:t>Administrator</w:t>
+      </w:r>
+    </w:p>
+    <w:p>
+      <w:pPr>
+        <w:pStyle w:val="ListParagraph"/>
+        <w:numPr>
+          <w:ilvl w:val="1"/>
+          <w:numId w:val="1"/>
+        </w:numPr>
+        <w:rPr>
+          <w:b/>
+          <w:sz w:val="24"/>
+          <w:szCs w:val="24"/>
+        </w:rPr>
+      </w:pPr>
+      <w:r>
+        <w:rPr>
+          <w:b/>
+          <w:sz w:val="24"/>
+          <w:szCs w:val="24"/>
+        </w:rPr>
+        <w:t>Supporting Software(s):</w:t>
+      </w:r>
+    </w:p>
+    <w:p>
+      <w:pPr>
+        <w:pStyle w:val="ListParagraph"/>
+        <w:numPr>
+          <w:ilvl w:val="2"/>
+          <w:numId w:val="1"/>
+        </w:numPr>
+        <w:rPr>
+          <w:sz w:val="24"/>
+          <w:szCs w:val="24"/>
+        </w:rPr>
+      </w:pPr>
+      <w:r>
+        <w:rPr>
+          <w:sz w:val="24"/>
+          <w:szCs w:val="24"/>
+        </w:rPr>
+        <w:t>phpMyAdmin</w:t>
+      </w:r>
+    </w:p>
+    <w:p>
+      <w:pPr>
+        <w:pStyle w:val="ListParagraph"/>
+        <w:numPr>
+          <w:ilvl w:val="2"/>
+          <w:numId w:val="1"/>
+        </w:numPr>
+        <w:rPr>
+          <w:sz w:val="24"/>
+          <w:szCs w:val="24"/>
+        </w:rPr>
+      </w:pPr>
+      <w:r>
+        <w:rPr>
+          <w:sz w:val="24"/>
+          <w:szCs w:val="24"/>
+        </w:rPr>
+        <w:t>PHP</w:t>
+      </w:r>
+    </w:p>
+    <w:p>
+      <w:pPr>
+        <w:pStyle w:val="ListParagraph"/>
+        <w:numPr>
+          <w:ilvl w:val="1"/>
+          <w:numId w:val="1"/>
+        </w:numPr>
+        <w:rPr>
+          <w:b/>
+          <w:sz w:val="24"/>
+          <w:szCs w:val="24"/>
+        </w:rPr>
+      </w:pPr>
+      <w:r>
+        <w:rPr>
+          <w:b/>
+          <w:sz w:val="24"/>
+          <w:szCs w:val="24"/>
+        </w:rPr>
+        <w:t>Actor Goals:</w:t>
+      </w:r>
+    </w:p>
+    <w:p>
+      <w:pPr>
+        <w:pStyle w:val="ListParagraph"/>
+        <w:numPr>
+          <w:ilvl w:val="2"/>
+          <w:numId w:val="1"/>
+        </w:numPr>
+        <w:rPr>
+          <w:sz w:val="24"/>
+          <w:szCs w:val="24"/>
+        </w:rPr>
+      </w:pPr>
+      <w:r>
+        <w:rPr>
+          <w:sz w:val="24"/>
+          <w:szCs w:val="24"/>
+        </w:rPr>
+        <w:t>Allowing the current Customer or Employee the ability to logout from the website.</w:t>
+      </w:r>
+    </w:p>
+    <w:p>
+      <w:pPr>
+        <w:pStyle w:val="ListParagraph"/>
+        <w:numPr>
+          <w:ilvl w:val="1"/>
+          <w:numId w:val="1"/>
+        </w:numPr>
+        <w:rPr>
+          <w:b/>
+          <w:sz w:val="24"/>
+          <w:szCs w:val="24"/>
+        </w:rPr>
+      </w:pPr>
+      <w:r>
+        <w:rPr>
+          <w:b/>
+          <w:sz w:val="24"/>
+          <w:szCs w:val="24"/>
+        </w:rPr>
+        <w:t>Preconditions:</w:t>
+      </w:r>
+    </w:p>
+    <w:p>
+      <w:pPr>
+        <w:pStyle w:val="ListParagraph"/>
+        <w:numPr>
+          <w:ilvl w:val="2"/>
+          <w:numId w:val="1"/>
+        </w:numPr>
+        <w:rPr>
+          <w:sz w:val="24"/>
+          <w:szCs w:val="24"/>
+        </w:rPr>
+      </w:pPr>
+      <w:r>
+        <w:rPr>
+          <w:sz w:val="24"/>
+          <w:szCs w:val="24"/>
+        </w:rPr>
+        <w:t>Customer or Employee must already be logged into the system.</w:t>
+      </w:r>
+    </w:p>
+    <w:p>
+      <w:pPr>
+        <w:pStyle w:val="ListParagraph"/>
+        <w:numPr>
+          <w:ilvl w:val="1"/>
+          <w:numId w:val="1"/>
+        </w:numPr>
+        <w:rPr>
+          <w:b/>
+          <w:sz w:val="24"/>
+          <w:szCs w:val="24"/>
+        </w:rPr>
+      </w:pPr>
+      <w:r>
+        <w:rPr>
+          <w:b/>
+          <w:sz w:val="24"/>
+          <w:szCs w:val="24"/>
+        </w:rPr>
+        <w:t>Postconditions:</w:t>
+      </w:r>
+    </w:p>
+    <w:p>
+      <w:pPr>
+        <w:pStyle w:val="ListParagraph"/>
+        <w:numPr>
+          <w:ilvl w:val="2"/>
+          <w:numId w:val="1"/>
+        </w:numPr>
+        <w:rPr>
+          <w:sz w:val="24"/>
+          <w:szCs w:val="24"/>
+        </w:rPr>
+      </w:pPr>
+      <w:r>
+        <w:rPr>
+          <w:sz w:val="24"/>
+          <w:szCs w:val="24"/>
+        </w:rPr>
+        <w:t>Customer or Employee is logged out of their respective accounts, and is returned to the login page.</w:t>
+      </w:r>
+    </w:p>
+    <w:p>
+      <w:pPr>
+        <w:pStyle w:val="ListParagraph"/>
+        <w:numPr>
+          <w:ilvl w:val="1"/>
+          <w:numId w:val="1"/>
+        </w:numPr>
+        <w:rPr>
+          <w:b/>
+          <w:sz w:val="24"/>
+          <w:szCs w:val="24"/>
+        </w:rPr>
+      </w:pPr>
+      <w:r>
+        <w:rPr>
+          <w:b/>
+          <w:sz w:val="24"/>
+          <w:szCs w:val="24"/>
+        </w:rPr>
+        <w:t>Flow of Events for Main Success Scenario:</w:t>
+      </w:r>
+    </w:p>
+    <w:p>
+      <w:pPr>
+        <w:pStyle w:val="ListParagraph"/>
+        <w:numPr>
+          <w:ilvl w:val="2"/>
+          <w:numId w:val="1"/>
+        </w:numPr>
+        <w:rPr>
+          <w:sz w:val="24"/>
+          <w:szCs w:val="24"/>
+        </w:rPr>
+      </w:pPr>
+      <w:r>
+        <w:rPr>
+          <w:sz w:val="24"/>
+          <w:szCs w:val="24"/>
+        </w:rPr>
+        <w:t>Customer/Employee clicks “Logout” button.</w:t>
+      </w:r>
+    </w:p>
+    <w:p>
+      <w:pPr>
+        <w:pStyle w:val="ListParagraph"/>
+        <w:numPr>
+          <w:ilvl w:val="2"/>
+          <w:numId w:val="1"/>
+        </w:numPr>
+        <w:rPr>
+          <w:sz w:val="24"/>
+          <w:szCs w:val="24"/>
+        </w:rPr>
+      </w:pPr>
+      <w:r>
+        <w:rPr>
+          <w:sz w:val="24"/>
+          <w:szCs w:val="24"/>
+        </w:rPr>
+        <w:t>System prompts Customer/Employee “Do you wish to log out?”</w:t>
+      </w:r>
+    </w:p>
+    <w:p>
+      <w:pPr>
+        <w:pStyle w:val="ListParagraph"/>
+        <w:numPr>
+          <w:ilvl w:val="2"/>
+          <w:numId w:val="1"/>
+        </w:numPr>
+        <w:rPr>
+          <w:sz w:val="24"/>
+          <w:szCs w:val="24"/>
+        </w:rPr>
+      </w:pPr>
+      <w:r>
+        <w:rPr>
+          <w:sz w:val="24"/>
+          <w:szCs w:val="24"/>
+        </w:rPr>
+        <w:t>Customer/Employee clicks “Yes”.</w:t>
+      </w:r>
+    </w:p>
+    <w:p>
+      <w:pPr>
+        <w:pStyle w:val="ListParagraph"/>
+        <w:numPr>
+          <w:ilvl w:val="2"/>
+          <w:numId w:val="1"/>
+        </w:numPr>
+        <w:rPr>
+          <w:sz w:val="24"/>
+          <w:szCs w:val="24"/>
+        </w:rPr>
+      </w:pPr>
+      <w:r>
+        <w:rPr>
+          <w:sz w:val="24"/>
+          <w:szCs w:val="24"/>
+        </w:rPr>
+        <w:t>System logs Customer/Employee out</w:t>
+      </w:r>
+    </w:p>
+    <w:p>
+      <w:pPr>
+        <w:pStyle w:val="ListParagraph"/>
+        <w:numPr>
+          <w:ilvl w:val="2"/>
+          <w:numId w:val="1"/>
+        </w:numPr>
+        <w:rPr>
+          <w:sz w:val="24"/>
+          <w:szCs w:val="24"/>
+        </w:rPr>
+      </w:pPr>
+      <w:r>
+        <w:rPr>
+          <w:sz w:val="24"/>
+          <w:szCs w:val="24"/>
+        </w:rPr>
+        <w:t>System Sends Customer/Employee to Registration page.</w:t>
+      </w:r>
+    </w:p>
+    <w:p>
+      <w:pPr>
+        <w:pStyle w:val="ListParagraph"/>
+        <w:numPr>
+          <w:ilvl w:val="1"/>
+          <w:numId w:val="1"/>
+        </w:numPr>
+        <w:rPr>
+          <w:b/>
+          <w:sz w:val="24"/>
+          <w:szCs w:val="24"/>
+        </w:rPr>
+      </w:pPr>
+      <w:r>
+        <w:rPr>
+          <w:b/>
+          <w:sz w:val="24"/>
+          <w:szCs w:val="24"/>
+        </w:rPr>
+        <w:t>Alternate Flows:</w:t>
+      </w:r>
+    </w:p>
+    <w:p>
+      <w:pPr>
+        <w:pStyle w:val="ListParagraph"/>
+        <w:numPr>
+          <w:ilvl w:val="2"/>
+          <w:numId w:val="1"/>
+        </w:numPr>
+        <w:rPr>
+          <w:sz w:val="24"/>
+          <w:szCs w:val="24"/>
+        </w:rPr>
+      </w:pPr>
+      <w:r>
+        <w:rPr>
+          <w:sz w:val="24"/>
+          <w:szCs w:val="24"/>
+        </w:rPr>
+        <w:t>System error</w:t>
+      </w:r>
+      <w:r>
+        <w:rPr>
+          <w:b/>
+          <w:sz w:val="24"/>
+          <w:szCs w:val="24"/>
+        </w:rPr>
+        <w:t>:</w:t>
+      </w:r>
+      <w:r>
+        <w:rPr>
+          <w:sz w:val="24"/>
+          <w:szCs w:val="24"/>
+        </w:rPr>
+        <w:t xml:space="preserve"> System does not show a user is signed in, therefore the sign out button doesn’t function.</w:t>
+      </w:r>
+    </w:p>
+    <w:p>
+      <w:pPr>
+        <w:pStyle w:val="ListParagraph"/>
+        <w:numPr>
+          <w:ilvl w:val="2"/>
+          <w:numId w:val="1"/>
+        </w:numPr>
+        <w:rPr>
+          <w:sz w:val="24"/>
+          <w:szCs w:val="24"/>
+        </w:rPr>
+      </w:pPr>
+      <w:r>
+        <w:rPr>
+          <w:sz w:val="24"/>
+          <w:szCs w:val="24"/>
+        </w:rPr>
+        <w:t>Failed component: The user becomes locked into the system and it therefore unable to log out of their account.</w:t>
+      </w:r>
+    </w:p>
+    <w:p>
+      <w:pPr>
+        <w:pStyle w:val="ListParagraph"/>
+        <w:numPr>
+          <w:ilvl w:val="1"/>
+          <w:numId w:val="1"/>
+        </w:numPr>
+        <w:rPr>
+          <w:b/>
+          <w:sz w:val="24"/>
+          <w:szCs w:val="24"/>
+        </w:rPr>
+      </w:pPr>
+      <w:r>
+        <w:rPr>
+          <w:b/>
+          <w:sz w:val="24"/>
+          <w:szCs w:val="24"/>
+        </w:rPr>
+        <w:t>Exceptions:</w:t>
+      </w:r>
+    </w:p>
+    <w:p>
+      <w:pPr>
+        <w:pStyle w:val="ListParagraph"/>
+        <w:numPr>
+          <w:ilvl w:val="2"/>
+          <w:numId w:val="1"/>
+        </w:numPr>
+        <w:rPr>
+          <w:sz w:val="24"/>
+          <w:szCs w:val="24"/>
+        </w:rPr>
+      </w:pPr>
+      <w:r>
+        <w:rPr>
+          <w:sz w:val="24"/>
+          <w:szCs w:val="24"/>
+        </w:rPr>
+        <w:t>Error in closing the connection.</w:t>
+      </w:r>
+    </w:p>
+    <w:p>
+      <w:pPr>
+        <w:pStyle w:val="ListParagraph"/>
+        <w:ind w:left="2160"/>
+        <w:rPr>
+          <w:b/>
+          <w:sz w:val="24"/>
+          <w:szCs w:val="24"/>
+        </w:rPr>
+      </w:pPr>
+    </w:p>
+    <w:p>
+      <w:pPr>
+        <w:rPr>
+          <w:b/>
+          <w:sz w:val="24"/>
+          <w:szCs w:val="24"/>
+        </w:rPr>
+      </w:pPr>
+      <w:r>
+        <w:rPr>
+          <w:b/>
+          <w:sz w:val="24"/>
+          <w:szCs w:val="24"/>
+        </w:rPr>
+        <w:br w:type="page"/>
+      </w:r>
+    </w:p>
+    <w:p>
+      <w:pPr>
+        <w:pStyle w:val="ListParagraph"/>
+        <w:numPr>
+          <w:ilvl w:val="0"/>
+          <w:numId w:val="1"/>
+        </w:numPr>
+        <w:rPr>
+          <w:b/>
+          <w:sz w:val="24"/>
+          <w:szCs w:val="24"/>
+        </w:rPr>
+      </w:pPr>
+      <w:r>
+        <w:rPr>
+          <w:b/>
+          <w:sz w:val="24"/>
+          <w:szCs w:val="24"/>
+        </w:rPr>
+        <w:lastRenderedPageBreak/>
+        <w:t>Use Case UC – 11: Service Booth</w:t>
+      </w:r>
+    </w:p>
+    <w:p>
+      <w:pPr>
+        <w:pStyle w:val="ListParagraph"/>
+        <w:numPr>
+          <w:ilvl w:val="1"/>
+          <w:numId w:val="1"/>
+        </w:numPr>
+        <w:rPr>
+          <w:b/>
+          <w:sz w:val="24"/>
+          <w:szCs w:val="24"/>
+        </w:rPr>
+      </w:pPr>
+      <w:r>
+        <w:rPr>
+          <w:b/>
+          <w:sz w:val="24"/>
+          <w:szCs w:val="24"/>
+        </w:rPr>
+        <w:t xml:space="preserve">Related Requirements: </w:t>
+      </w:r>
+    </w:p>
+    <w:p>
+      <w:pPr>
+        <w:pStyle w:val="ListParagraph"/>
+        <w:numPr>
+          <w:ilvl w:val="1"/>
+          <w:numId w:val="1"/>
+        </w:numPr>
+        <w:rPr>
+          <w:b/>
+          <w:sz w:val="24"/>
+          <w:szCs w:val="24"/>
+        </w:rPr>
+      </w:pPr>
+      <w:r>
+        <w:rPr>
+          <w:b/>
+          <w:sz w:val="24"/>
+          <w:szCs w:val="24"/>
+        </w:rPr>
+        <w:t>Summary:</w:t>
+      </w:r>
+    </w:p>
+    <w:p>
+      <w:pPr>
+        <w:pStyle w:val="ListParagraph"/>
+        <w:numPr>
+          <w:ilvl w:val="2"/>
+          <w:numId w:val="1"/>
+        </w:numPr>
+        <w:rPr>
+          <w:sz w:val="24"/>
+          <w:szCs w:val="24"/>
+        </w:rPr>
+      </w:pPr>
+      <w:r>
+        <w:rPr>
+          <w:sz w:val="24"/>
+          <w:szCs w:val="24"/>
+        </w:rPr>
+        <w:t xml:space="preserve">This use case is designed for </w:t>
+      </w:r>
+      <w:r>
+        <w:rPr>
+          <w:sz w:val="24"/>
+          <w:szCs w:val="24"/>
+        </w:rPr>
+        <w:t xml:space="preserve">Customers to have their skates serviced at the service booth.  </w:t>
+      </w:r>
+      <w:r>
+        <w:rPr>
+          <w:sz w:val="24"/>
+          <w:szCs w:val="24"/>
+        </w:rPr>
+        <w:t>Customers will be able</w:t>
+      </w:r>
+      <w:r>
+        <w:rPr>
+          <w:sz w:val="24"/>
+          <w:szCs w:val="24"/>
+        </w:rPr>
+        <w:t xml:space="preserve"> check in</w:t>
+      </w:r>
+      <w:r>
+        <w:rPr>
+          <w:sz w:val="24"/>
+          <w:szCs w:val="24"/>
+        </w:rPr>
+        <w:t xml:space="preserve"> for service</w:t>
+      </w:r>
+      <w:r>
+        <w:rPr>
+          <w:sz w:val="24"/>
+          <w:szCs w:val="24"/>
+        </w:rPr>
+        <w:t>. Employees will be able to track which customer had which service</w:t>
+      </w:r>
+      <w:r>
+        <w:rPr>
+          <w:sz w:val="24"/>
+          <w:szCs w:val="24"/>
+        </w:rPr>
+        <w:t>.</w:t>
+      </w:r>
+    </w:p>
+    <w:p>
+      <w:pPr>
+        <w:pStyle w:val="ListParagraph"/>
+        <w:numPr>
+          <w:ilvl w:val="1"/>
+          <w:numId w:val="1"/>
+        </w:numPr>
+        <w:rPr>
+          <w:b/>
+          <w:sz w:val="24"/>
+          <w:szCs w:val="24"/>
+        </w:rPr>
+      </w:pPr>
+      <w:r>
+        <w:rPr>
+          <w:b/>
+          <w:sz w:val="24"/>
+          <w:szCs w:val="24"/>
+        </w:rPr>
+        <w:t>Initiating Actor(s):</w:t>
+      </w:r>
+    </w:p>
+    <w:p>
+      <w:pPr>
+        <w:pStyle w:val="ListParagraph"/>
+        <w:numPr>
+          <w:ilvl w:val="2"/>
+          <w:numId w:val="1"/>
+        </w:numPr>
+        <w:rPr>
+          <w:sz w:val="24"/>
+          <w:szCs w:val="24"/>
+        </w:rPr>
+      </w:pPr>
+      <w:r>
+        <w:rPr>
+          <w:sz w:val="24"/>
+          <w:szCs w:val="24"/>
+        </w:rPr>
+        <w:t>Customer</w:t>
+      </w:r>
+    </w:p>
+    <w:p>
+      <w:pPr>
+        <w:pStyle w:val="ListParagraph"/>
+        <w:numPr>
+          <w:ilvl w:val="2"/>
+          <w:numId w:val="1"/>
+        </w:numPr>
+        <w:rPr>
+          <w:sz w:val="24"/>
+          <w:szCs w:val="24"/>
+        </w:rPr>
+      </w:pPr>
+      <w:r>
+        <w:rPr>
+          <w:sz w:val="24"/>
+          <w:szCs w:val="24"/>
+        </w:rPr>
+        <w:t>Employee</w:t>
+      </w:r>
+    </w:p>
+    <w:p>
+      <w:pPr>
+        <w:pStyle w:val="ListParagraph"/>
+        <w:numPr>
+          <w:ilvl w:val="2"/>
+          <w:numId w:val="1"/>
+        </w:numPr>
+        <w:rPr>
+          <w:sz w:val="24"/>
+          <w:szCs w:val="24"/>
+        </w:rPr>
+      </w:pPr>
+      <w:r>
+        <w:rPr>
+          <w:sz w:val="24"/>
+          <w:szCs w:val="24"/>
+        </w:rPr>
+        <w:t>Administrator</w:t>
+      </w:r>
+    </w:p>
+    <w:p>
+      <w:pPr>
+        <w:pStyle w:val="ListParagraph"/>
+        <w:numPr>
+          <w:ilvl w:val="1"/>
+          <w:numId w:val="1"/>
+        </w:numPr>
+        <w:rPr>
+          <w:b/>
+          <w:sz w:val="24"/>
+          <w:szCs w:val="24"/>
+        </w:rPr>
+      </w:pPr>
+      <w:r>
+        <w:rPr>
+          <w:b/>
+          <w:sz w:val="24"/>
+          <w:szCs w:val="24"/>
+        </w:rPr>
+        <w:t>Supporting Software(s):</w:t>
+      </w:r>
+    </w:p>
+    <w:p>
+      <w:pPr>
+        <w:pStyle w:val="ListParagraph"/>
+        <w:numPr>
+          <w:ilvl w:val="2"/>
+          <w:numId w:val="1"/>
+        </w:numPr>
+        <w:rPr>
+          <w:sz w:val="24"/>
+          <w:szCs w:val="24"/>
+        </w:rPr>
+      </w:pPr>
+      <w:r>
+        <w:rPr>
+          <w:sz w:val="24"/>
+          <w:szCs w:val="24"/>
+        </w:rPr>
+        <w:t>phpMyAdmin</w:t>
+      </w:r>
+    </w:p>
+    <w:p>
+      <w:pPr>
+        <w:pStyle w:val="ListParagraph"/>
+        <w:numPr>
+          <w:ilvl w:val="2"/>
+          <w:numId w:val="1"/>
+        </w:numPr>
+        <w:rPr>
+          <w:sz w:val="24"/>
+          <w:szCs w:val="24"/>
+        </w:rPr>
+      </w:pPr>
+      <w:r>
+        <w:rPr>
+          <w:sz w:val="24"/>
+          <w:szCs w:val="24"/>
+        </w:rPr>
+        <w:t>PHP</w:t>
+      </w:r>
+    </w:p>
+    <w:p>
+      <w:pPr>
+        <w:pStyle w:val="ListParagraph"/>
+        <w:numPr>
+          <w:ilvl w:val="1"/>
+          <w:numId w:val="1"/>
+        </w:numPr>
+        <w:rPr>
+          <w:b/>
+          <w:sz w:val="24"/>
+          <w:szCs w:val="24"/>
+        </w:rPr>
+      </w:pPr>
+      <w:r>
+        <w:rPr>
+          <w:b/>
+          <w:sz w:val="24"/>
+          <w:szCs w:val="24"/>
+        </w:rPr>
+        <w:t>Actor Goals:</w:t>
+      </w:r>
+    </w:p>
+    <w:p>
+      <w:pPr>
+        <w:pStyle w:val="ListParagraph"/>
+        <w:numPr>
+          <w:ilvl w:val="2"/>
+          <w:numId w:val="1"/>
+        </w:numPr>
+        <w:rPr>
+          <w:sz w:val="24"/>
+          <w:szCs w:val="24"/>
+        </w:rPr>
+      </w:pPr>
+      <w:r>
+        <w:rPr>
+          <w:sz w:val="24"/>
+          <w:szCs w:val="24"/>
+        </w:rPr>
+        <w:t>To check in skate services.</w:t>
+      </w:r>
+    </w:p>
+    <w:p>
+      <w:pPr>
+        <w:pStyle w:val="ListParagraph"/>
+        <w:numPr>
+          <w:ilvl w:val="2"/>
+          <w:numId w:val="1"/>
+        </w:numPr>
+        <w:rPr>
+          <w:sz w:val="24"/>
+          <w:szCs w:val="24"/>
+        </w:rPr>
+      </w:pPr>
+      <w:r>
+        <w:rPr>
+          <w:sz w:val="24"/>
+          <w:szCs w:val="24"/>
+        </w:rPr>
+        <w:t>To update services which have already been checked in.</w:t>
+      </w:r>
+    </w:p>
+    <w:p>
+      <w:pPr>
+        <w:pStyle w:val="ListParagraph"/>
+        <w:numPr>
+          <w:ilvl w:val="1"/>
+          <w:numId w:val="1"/>
+        </w:numPr>
+        <w:rPr>
+          <w:b/>
+          <w:sz w:val="24"/>
+          <w:szCs w:val="24"/>
+        </w:rPr>
+      </w:pPr>
+      <w:r>
+        <w:rPr>
+          <w:b/>
+          <w:sz w:val="24"/>
+          <w:szCs w:val="24"/>
+        </w:rPr>
+        <w:t>Preconditions:</w:t>
+      </w:r>
+    </w:p>
+    <w:p>
+      <w:pPr>
+        <w:pStyle w:val="ListParagraph"/>
+        <w:numPr>
+          <w:ilvl w:val="2"/>
+          <w:numId w:val="1"/>
+        </w:numPr>
+        <w:rPr>
+          <w:sz w:val="24"/>
+          <w:szCs w:val="24"/>
+        </w:rPr>
+      </w:pPr>
+      <w:r>
+        <w:rPr>
+          <w:sz w:val="24"/>
+          <w:szCs w:val="24"/>
+        </w:rPr>
+        <w:t>Customer has an account with the facility</w:t>
+      </w:r>
+      <w:r>
+        <w:rPr>
+          <w:sz w:val="24"/>
+          <w:szCs w:val="24"/>
+        </w:rPr>
+        <w:t>.</w:t>
+      </w:r>
+    </w:p>
+    <w:p>
+      <w:pPr>
+        <w:pStyle w:val="ListParagraph"/>
+        <w:numPr>
+          <w:ilvl w:val="1"/>
+          <w:numId w:val="1"/>
+        </w:numPr>
+        <w:rPr>
+          <w:b/>
+          <w:sz w:val="24"/>
+          <w:szCs w:val="24"/>
+        </w:rPr>
+      </w:pPr>
+      <w:r>
+        <w:rPr>
+          <w:b/>
+          <w:sz w:val="24"/>
+          <w:szCs w:val="24"/>
+        </w:rPr>
+        <w:t>Postconditions:</w:t>
+      </w:r>
+    </w:p>
+    <w:p>
+      <w:pPr>
+        <w:pStyle w:val="ListParagraph"/>
+        <w:numPr>
+          <w:ilvl w:val="2"/>
+          <w:numId w:val="1"/>
+        </w:numPr>
+        <w:rPr>
+          <w:sz w:val="24"/>
+          <w:szCs w:val="24"/>
+        </w:rPr>
+      </w:pPr>
+      <w:r>
+        <w:rPr>
+          <w:sz w:val="24"/>
+          <w:szCs w:val="24"/>
+        </w:rPr>
+        <w:t>Customers skates will have completed the desired service</w:t>
+      </w:r>
+      <w:r>
+        <w:rPr>
+          <w:sz w:val="24"/>
+          <w:szCs w:val="24"/>
+        </w:rPr>
+        <w:t>.</w:t>
+      </w:r>
+    </w:p>
+    <w:p>
+      <w:pPr>
+        <w:pStyle w:val="ListParagraph"/>
+        <w:numPr>
+          <w:ilvl w:val="1"/>
+          <w:numId w:val="1"/>
+        </w:numPr>
+        <w:rPr>
+          <w:b/>
+          <w:sz w:val="24"/>
+          <w:szCs w:val="24"/>
+        </w:rPr>
+      </w:pPr>
+      <w:r>
+        <w:rPr>
+          <w:b/>
+          <w:sz w:val="24"/>
+          <w:szCs w:val="24"/>
+        </w:rPr>
+        <w:t>Flow of Events for Main Success Scenario:</w:t>
+      </w:r>
+    </w:p>
+    <w:p>
+      <w:pPr>
+        <w:pStyle w:val="ListParagraph"/>
+        <w:numPr>
+          <w:ilvl w:val="2"/>
+          <w:numId w:val="1"/>
+        </w:numPr>
+        <w:rPr>
+          <w:sz w:val="24"/>
+          <w:szCs w:val="24"/>
+        </w:rPr>
+      </w:pPr>
+      <w:r>
+        <w:rPr>
+          <w:sz w:val="24"/>
+          <w:szCs w:val="24"/>
+        </w:rPr>
+        <w:t>Customer brings skates to service booth</w:t>
+      </w:r>
+      <w:r>
+        <w:rPr>
+          <w:sz w:val="24"/>
+          <w:szCs w:val="24"/>
+        </w:rPr>
+        <w:t>.</w:t>
+      </w:r>
+    </w:p>
+    <w:p>
+      <w:pPr>
+        <w:pStyle w:val="ListParagraph"/>
+        <w:numPr>
+          <w:ilvl w:val="2"/>
+          <w:numId w:val="1"/>
+        </w:numPr>
+        <w:rPr>
+          <w:sz w:val="24"/>
+          <w:szCs w:val="24"/>
+        </w:rPr>
+      </w:pPr>
+      <w:r>
+        <w:rPr>
+          <w:sz w:val="24"/>
+          <w:szCs w:val="24"/>
+        </w:rPr>
+        <w:t xml:space="preserve">Employee checks </w:t>
+      </w:r>
+      <w:r>
+        <w:rPr>
+          <w:sz w:val="24"/>
+          <w:szCs w:val="24"/>
+        </w:rPr>
+        <w:t>customers into the service que.</w:t>
+      </w:r>
+    </w:p>
+    <w:p>
+      <w:pPr>
+        <w:pStyle w:val="ListParagraph"/>
+        <w:numPr>
+          <w:ilvl w:val="2"/>
+          <w:numId w:val="1"/>
+        </w:numPr>
+        <w:rPr>
+          <w:sz w:val="24"/>
+          <w:szCs w:val="24"/>
+        </w:rPr>
+      </w:pPr>
+      <w:r>
+        <w:rPr>
+          <w:sz w:val="24"/>
+          <w:szCs w:val="24"/>
+        </w:rPr>
+        <w:t>Service enters ‘Waiting’ state.</w:t>
+      </w:r>
+    </w:p>
+    <w:p>
+      <w:pPr>
+        <w:pStyle w:val="ListParagraph"/>
+        <w:numPr>
+          <w:ilvl w:val="2"/>
+          <w:numId w:val="1"/>
+        </w:numPr>
+        <w:rPr>
+          <w:sz w:val="24"/>
+          <w:szCs w:val="24"/>
+        </w:rPr>
+      </w:pPr>
+      <w:r>
+        <w:rPr>
+          <w:sz w:val="24"/>
+          <w:szCs w:val="24"/>
+        </w:rPr>
+        <w:t>Employee begins service on skate.</w:t>
+      </w:r>
+    </w:p>
+    <w:p>
+      <w:pPr>
+        <w:pStyle w:val="ListParagraph"/>
+        <w:numPr>
+          <w:ilvl w:val="2"/>
+          <w:numId w:val="1"/>
+        </w:numPr>
+        <w:rPr>
+          <w:sz w:val="24"/>
+          <w:szCs w:val="24"/>
+        </w:rPr>
+      </w:pPr>
+      <w:r>
+        <w:rPr>
+          <w:sz w:val="24"/>
+          <w:szCs w:val="24"/>
+        </w:rPr>
+        <w:t>Service enters ‘In Progress’ state.</w:t>
+      </w:r>
+    </w:p>
+    <w:p>
+      <w:pPr>
+        <w:pStyle w:val="ListParagraph"/>
+        <w:numPr>
+          <w:ilvl w:val="2"/>
+          <w:numId w:val="1"/>
+        </w:numPr>
+        <w:rPr>
+          <w:sz w:val="24"/>
+          <w:szCs w:val="24"/>
+        </w:rPr>
+      </w:pPr>
+      <w:r>
+        <w:rPr>
+          <w:sz w:val="24"/>
+          <w:szCs w:val="24"/>
+        </w:rPr>
+        <w:t>Employee finishes</w:t>
+      </w:r>
+      <w:r>
+        <w:rPr>
+          <w:sz w:val="24"/>
+          <w:szCs w:val="24"/>
+        </w:rPr>
+        <w:t xml:space="preserve"> service on skate.</w:t>
+      </w:r>
+    </w:p>
+    <w:p>
+      <w:pPr>
+        <w:pStyle w:val="ListParagraph"/>
+        <w:numPr>
+          <w:ilvl w:val="2"/>
+          <w:numId w:val="1"/>
+        </w:numPr>
+        <w:rPr>
+          <w:sz w:val="24"/>
+          <w:szCs w:val="24"/>
+        </w:rPr>
+      </w:pPr>
+      <w:r>
+        <w:rPr>
+          <w:sz w:val="24"/>
+          <w:szCs w:val="24"/>
+        </w:rPr>
+        <w:t>Service enters ‘Completed’ state.</w:t>
+      </w:r>
+    </w:p>
+    <w:p>
+      <w:pPr>
+        <w:pStyle w:val="ListParagraph"/>
+        <w:numPr>
+          <w:ilvl w:val="2"/>
+          <w:numId w:val="1"/>
+        </w:numPr>
+        <w:rPr>
+          <w:sz w:val="24"/>
+          <w:szCs w:val="24"/>
+        </w:rPr>
+      </w:pPr>
+      <w:r>
+        <w:rPr>
+          <w:sz w:val="24"/>
+          <w:szCs w:val="24"/>
+        </w:rPr>
+        <w:t>Customer picks up completed skate.</w:t>
+      </w:r>
+    </w:p>
+    <w:p>
+      <w:pPr>
+        <w:pStyle w:val="ListParagraph"/>
+        <w:numPr>
+          <w:ilvl w:val="2"/>
+          <w:numId w:val="1"/>
+        </w:numPr>
+        <w:rPr>
+          <w:sz w:val="24"/>
+          <w:szCs w:val="24"/>
+        </w:rPr>
+      </w:pPr>
+      <w:r>
+        <w:rPr>
+          <w:sz w:val="24"/>
+          <w:szCs w:val="24"/>
+        </w:rPr>
+        <w:t>Employee checks out Customer.</w:t>
+      </w:r>
+    </w:p>
+    <w:p>
+      <w:pPr>
+        <w:pStyle w:val="ListParagraph"/>
+        <w:numPr>
+          <w:ilvl w:val="1"/>
+          <w:numId w:val="1"/>
+        </w:numPr>
+        <w:rPr>
+          <w:b/>
+          <w:sz w:val="24"/>
+          <w:szCs w:val="24"/>
+        </w:rPr>
+      </w:pPr>
+      <w:r>
+        <w:rPr>
+          <w:b/>
+          <w:sz w:val="24"/>
+          <w:szCs w:val="24"/>
+        </w:rPr>
+        <w:t>Alternate Flows:</w:t>
+      </w:r>
+    </w:p>
+    <w:p>
+      <w:pPr>
+        <w:pStyle w:val="ListParagraph"/>
+        <w:numPr>
+          <w:ilvl w:val="2"/>
+          <w:numId w:val="1"/>
+        </w:numPr>
+        <w:rPr>
+          <w:b/>
+          <w:sz w:val="24"/>
+          <w:szCs w:val="24"/>
+        </w:rPr>
+      </w:pPr>
+      <w:r>
+        <w:rPr>
+          <w:bCs/>
+          <w:sz w:val="24"/>
+          <w:szCs w:val="24"/>
+        </w:rPr>
+        <w:t>Type of Service:  The type of service can vary, depending on the Customers preference.</w:t>
+      </w:r>
+    </w:p>
+    <w:p>
+      <w:pPr>
+        <w:pStyle w:val="ListParagraph"/>
+        <w:numPr>
+          <w:ilvl w:val="1"/>
+          <w:numId w:val="1"/>
+        </w:numPr>
+        <w:rPr>
+          <w:b/>
+          <w:sz w:val="24"/>
+          <w:szCs w:val="24"/>
+        </w:rPr>
+      </w:pPr>
+      <w:r>
+        <w:rPr>
+          <w:b/>
+          <w:sz w:val="24"/>
+          <w:szCs w:val="24"/>
+        </w:rPr>
+        <w:t>Exceptions:</w:t>
+      </w:r>
+    </w:p>
+    <w:p>
+      <w:pPr>
+        <w:pStyle w:val="ListParagraph"/>
+        <w:numPr>
+          <w:ilvl w:val="2"/>
+          <w:numId w:val="1"/>
+        </w:numPr>
+        <w:rPr>
+          <w:sz w:val="24"/>
+          <w:szCs w:val="24"/>
+        </w:rPr>
+      </w:pPr>
+      <w:r>
+        <w:rPr>
+          <w:sz w:val="24"/>
+          <w:szCs w:val="24"/>
+        </w:rPr>
+        <w:t>Error in closing the connection.</w:t>
+      </w:r>
+    </w:p>
+    <w:p>
+      <w:pPr>
+        <w:pStyle w:val="ListParagraph"/>
+        <w:ind w:left="2160"/>
+        <w:rPr>
+          <w:b/>
+          <w:sz w:val="24"/>
+          <w:szCs w:val="24"/>
+        </w:rPr>
+      </w:pPr>
+    </w:p>
+    <w:p>
+      <w:pPr>
+        <w:rPr>
+          <w:b/>
+          <w:sz w:val="24"/>
+          <w:szCs w:val="24"/>
+        </w:rPr>
+      </w:pPr>
+    </w:p>
+    <w:p>
+      <w:pPr>
+        <w:pStyle w:val="ListParagraph"/>
+        <w:ind w:left="2160"/>
+        <w:rPr>
+          <w:b/>
+          <w:sz w:val="24"/>
+          <w:szCs w:val="24"/>
+        </w:rPr>
+      </w:pPr>
+    </w:p>
+    <w:p>
+      <w:pPr>
+        <w:rPr>
+          <w:b/>
+          <w:sz w:val="24"/>
+          <w:szCs w:val="24"/>
+        </w:rPr>
+      </w:pPr>
+    </w:p>
+    <w:p>
+      <w:pPr>
+        <w:pStyle w:val="ListParagraph"/>
+        <w:numPr>
+          <w:ilvl w:val="0"/>
+          <w:numId w:val="1"/>
+        </w:numPr>
+        <w:rPr>
+          <w:b/>
+          <w:sz w:val="24"/>
+          <w:szCs w:val="24"/>
+        </w:rPr>
+      </w:pPr>
+      <w:r>
+        <w:rPr>
+          <w:b/>
+          <w:sz w:val="24"/>
+          <w:szCs w:val="24"/>
+        </w:rPr>
+        <w:lastRenderedPageBreak/>
+        <w:t>Use Case UC – 12</w:t>
+      </w:r>
+      <w:r>
+        <w:rPr>
+          <w:b/>
+          <w:sz w:val="24"/>
+          <w:szCs w:val="24"/>
+        </w:rPr>
+        <w:t>: Service Booth</w:t>
+      </w:r>
+      <w:r>
+        <w:rPr>
+          <w:b/>
+          <w:sz w:val="24"/>
+          <w:szCs w:val="24"/>
+        </w:rPr>
+        <w:t xml:space="preserve"> Tracker Lobby</w:t>
+      </w:r>
+    </w:p>
+    <w:p>
+      <w:pPr>
+        <w:pStyle w:val="ListParagraph"/>
+        <w:numPr>
+          <w:ilvl w:val="1"/>
+          <w:numId w:val="1"/>
+        </w:numPr>
+        <w:rPr>
+          <w:b/>
+          <w:sz w:val="24"/>
+          <w:szCs w:val="24"/>
+        </w:rPr>
+      </w:pPr>
+      <w:r>
+        <w:rPr>
+          <w:b/>
+          <w:sz w:val="24"/>
+          <w:szCs w:val="24"/>
+        </w:rPr>
+        <w:t xml:space="preserve">Related Requirements: </w:t>
+      </w:r>
+    </w:p>
+    <w:p>
+      <w:pPr>
+        <w:pStyle w:val="ListParagraph"/>
+        <w:numPr>
+          <w:ilvl w:val="1"/>
+          <w:numId w:val="1"/>
+        </w:numPr>
+        <w:rPr>
+          <w:b/>
+          <w:sz w:val="24"/>
+          <w:szCs w:val="24"/>
+        </w:rPr>
+      </w:pPr>
+      <w:r>
+        <w:rPr>
+          <w:b/>
+          <w:sz w:val="24"/>
+          <w:szCs w:val="24"/>
+        </w:rPr>
+        <w:t>Summary:</w:t>
+      </w:r>
+    </w:p>
+    <w:p>
+      <w:pPr>
+        <w:pStyle w:val="ListParagraph"/>
+        <w:numPr>
+          <w:ilvl w:val="2"/>
+          <w:numId w:val="1"/>
+        </w:numPr>
+        <w:rPr>
+          <w:sz w:val="24"/>
+          <w:szCs w:val="24"/>
+        </w:rPr>
+      </w:pPr>
+      <w:r>
+        <w:rPr>
+          <w:sz w:val="24"/>
+          <w:szCs w:val="24"/>
+        </w:rPr>
+        <w:t xml:space="preserve">This use case is designed for </w:t>
+      </w:r>
+      <w:r>
+        <w:rPr>
+          <w:sz w:val="24"/>
+          <w:szCs w:val="24"/>
+        </w:rPr>
+        <w:t xml:space="preserve">Customers to </w:t>
+      </w:r>
+      <w:r>
+        <w:rPr>
+          <w:sz w:val="24"/>
+          <w:szCs w:val="24"/>
+        </w:rPr>
+        <w:t>track where their service is in rel</w:t>
+      </w:r>
+      <w:r>
+        <w:rPr>
+          <w:sz w:val="24"/>
+          <w:szCs w:val="24"/>
+        </w:rPr>
+        <w:t>ation to all the other Customers</w:t>
+      </w:r>
+      <w:r>
+        <w:rPr>
+          <w:sz w:val="24"/>
+          <w:szCs w:val="24"/>
+        </w:rPr>
+        <w:t xml:space="preserve"> also getting skate services</w:t>
+      </w:r>
+      <w:r>
+        <w:rPr>
+          <w:sz w:val="24"/>
+          <w:szCs w:val="24"/>
+        </w:rPr>
+        <w:t>.  The lobby screen will refresh every 5 seconds to show the updates the employees make in “real-time”.</w:t>
+      </w:r>
       <w:bookmarkStart w:id="0" w:name="_GoBack"/>
       <w:bookmarkEnd w:id="0"/>
     </w:p>
@@ -7862,78 +9181,6 @@
           <w:sz w:val="24"/>
           <w:szCs w:val="24"/>
         </w:rPr>
-        <w:t>Summary:</w:t>
-      </w:r>
-    </w:p>
-    <w:p>
-      <w:pPr>
-        <w:pStyle w:val="ListParagraph"/>
-        <w:numPr>
-          <w:ilvl w:val="2"/>
-          <w:numId w:val="1"/>
-        </w:numPr>
-        <w:rPr>
-          <w:sz w:val="24"/>
-          <w:szCs w:val="24"/>
-        </w:rPr>
-      </w:pPr>
-      <w:r>
-        <w:rPr>
-          <w:sz w:val="24"/>
-          <w:szCs w:val="24"/>
-        </w:rPr>
-        <w:t>This use case is designed for allowing a user to sign out of their account on the website.</w:t>
-      </w:r>
-      <w:r>
-        <w:rPr>
-          <w:sz w:val="24"/>
-          <w:szCs w:val="24"/>
-        </w:rPr>
-        <w:t xml:space="preserve"> </w:t>
-      </w:r>
-      <w:r>
-        <w:rPr>
-          <w:sz w:val="24"/>
-          <w:szCs w:val="24"/>
-        </w:rPr>
-        <w:t xml:space="preserve">As the user clicks on the “sign out </w:t>
-      </w:r>
-      <w:proofErr w:type="spellStart"/>
-      <w:r>
-        <w:rPr>
-          <w:sz w:val="24"/>
-          <w:szCs w:val="24"/>
-        </w:rPr>
-        <w:t>glyphicon</w:t>
-      </w:r>
-      <w:proofErr w:type="spellEnd"/>
-      <w:r>
-        <w:rPr>
-          <w:sz w:val="24"/>
-          <w:szCs w:val="24"/>
-        </w:rPr>
-        <w:t>” it will ask the user “if they wish to sign out”. Now the user is successfully signed out of their account.</w:t>
-      </w:r>
-    </w:p>
-    <w:p>
-      <w:pPr>
-        <w:pStyle w:val="ListParagraph"/>
-        <w:numPr>
-          <w:ilvl w:val="1"/>
-          <w:numId w:val="1"/>
-        </w:numPr>
-        <w:rPr>
-          <w:b/>
-          <w:sz w:val="24"/>
-          <w:szCs w:val="24"/>
-        </w:rPr>
-      </w:pPr>
-      <w:r>
-        <w:rPr>
-          <w:b/>
-          <w:sz w:val="24"/>
-          <w:szCs w:val="24"/>
-        </w:rPr>
         <w:t>Initiating Actor(s):</w:t>
       </w:r>
     </w:p>
@@ -8031,7 +9278,6 @@
           <w:szCs w:val="24"/>
         </w:rPr>
       </w:pPr>
-      <w:proofErr w:type="spellStart"/>
       <w:r>
         <w:rPr>
           <w:sz w:val="24"/>
@@ -8039,7 +9285,6 @@
         </w:rPr>
         <w:t>phpMyAdmin</w:t>
       </w:r>
-      <w:proofErr w:type="spellEnd"/>
     </w:p>
     <w:p>
       <w:pPr>
@@ -8100,7 +9345,7 @@
           <w:sz w:val="24"/>
           <w:szCs w:val="24"/>
         </w:rPr>
-        <w:t>Allowing the current Customer or Employee the ability to logout from the website.</w:t>
+        <w:t>Allowing all customers to monitor where their service is in all stages of the service in relation also in relation to other customers having services done to their equipment.</w:t>
       </w:r>
     </w:p>
     <w:p>
@@ -8142,7 +9387,28 @@
           <w:sz w:val="24"/>
           <w:szCs w:val="24"/>
         </w:rPr>
-        <w:t>Customer or Employee must already be logged into the system.</w:t>
+        <w:t xml:space="preserve">Customer </w:t>
+      </w:r>
+      <w:r>
+        <w:rPr>
+          <w:sz w:val="24"/>
+          <w:szCs w:val="24"/>
+        </w:rPr>
+        <w:t xml:space="preserve">have already checked in for their </w:t>
+      </w:r>
+      <w:r>
+        <w:rPr>
+          <w:sz w:val="24"/>
+          <w:szCs w:val="24"/>
+        </w:rPr>
+        <w:t xml:space="preserve">preferred </w:t>
+      </w:r>
+      <w:r>
+        <w:rPr>
+          <w:sz w:val="24"/>
+          <w:szCs w:val="24"/>
+        </w:rPr>
+        <w:t>selected service/s</w:t>
       </w:r>
     </w:p>
     <w:p>
@@ -8184,7 +9450,14 @@
           <w:sz w:val="24"/>
           <w:szCs w:val="24"/>
         </w:rPr>
-        <w:t>Customer or Employee is logged out of their respective accounts, and is returned to the login page.</w:t>
+        <w:t>Customers skates will</w:t>
+      </w:r>
+      <w:r>
+        <w:rPr>
+          <w:sz w:val="24"/>
+          <w:szCs w:val="24"/>
+        </w:rPr>
+        <w:t xml:space="preserve"> see that their service has been completed, and will be able to check out their equipment.</w:t>
       </w:r>
     </w:p>
     <w:p>
@@ -8226,87 +9499,74 @@
           <w:sz w:val="24"/>
           <w:szCs w:val="24"/>
         </w:rPr>
-        <w:t>Customer/Employee clicks “Logout” button.</w:t>
-      </w:r>
-    </w:p>
-    <w:p>
-      <w:pPr>
-        <w:pStyle w:val="ListParagraph"/>
-        <w:numPr>
-          <w:ilvl w:val="2"/>
-          <w:numId w:val="1"/>
-        </w:numPr>
-        <w:rPr>
-          <w:sz w:val="24"/>
-          <w:szCs w:val="24"/>
-        </w:rPr>
-      </w:pPr>
-      <w:r>
-        <w:rPr>
-          <w:sz w:val="24"/>
-          <w:szCs w:val="24"/>
-        </w:rPr>
-        <w:t>System prompts Customer/Employee “Do you wish to log out?”</w:t>
-      </w:r>
-    </w:p>
-    <w:p>
-      <w:pPr>
-        <w:pStyle w:val="ListParagraph"/>
-        <w:numPr>
-          <w:ilvl w:val="2"/>
-          <w:numId w:val="1"/>
-        </w:numPr>
-        <w:rPr>
-          <w:sz w:val="24"/>
-          <w:szCs w:val="24"/>
-        </w:rPr>
-      </w:pPr>
-      <w:r>
-        <w:rPr>
-          <w:sz w:val="24"/>
-          <w:szCs w:val="24"/>
-        </w:rPr>
-        <w:t>Customer/Employee clicks “Yes”.</w:t>
-      </w:r>
-    </w:p>
-    <w:p>
-      <w:pPr>
-        <w:pStyle w:val="ListParagraph"/>
-        <w:numPr>
-          <w:ilvl w:val="2"/>
-          <w:numId w:val="1"/>
-        </w:numPr>
-        <w:rPr>
-          <w:sz w:val="24"/>
-          <w:szCs w:val="24"/>
-        </w:rPr>
-      </w:pPr>
-      <w:r>
-        <w:rPr>
-          <w:sz w:val="24"/>
-          <w:szCs w:val="24"/>
-        </w:rPr>
-        <w:t>System logs Customer/Employee out</w:t>
-      </w:r>
-    </w:p>
-    <w:p>
-      <w:pPr>
-        <w:pStyle w:val="ListParagraph"/>
-        <w:numPr>
-          <w:ilvl w:val="2"/>
-          <w:numId w:val="1"/>
-        </w:numPr>
-        <w:rPr>
-          <w:sz w:val="24"/>
-          <w:szCs w:val="24"/>
-        </w:rPr>
-      </w:pPr>
-      <w:r>
-        <w:rPr>
-          <w:sz w:val="24"/>
-          <w:szCs w:val="24"/>
-        </w:rPr>
-        <w:t>System Sends Customer/Employee to Registration page.</w:t>
+        <w:t xml:space="preserve">Customer </w:t>
+      </w:r>
+      <w:r>
+        <w:rPr>
+          <w:sz w:val="24"/>
+          <w:szCs w:val="24"/>
+        </w:rPr>
+        <w:t>sees service is in ‘Waiting’ stage.</w:t>
+      </w:r>
+    </w:p>
+    <w:p>
+      <w:pPr>
+        <w:pStyle w:val="ListParagraph"/>
+        <w:numPr>
+          <w:ilvl w:val="2"/>
+          <w:numId w:val="1"/>
+        </w:numPr>
+        <w:rPr>
+          <w:sz w:val="24"/>
+          <w:szCs w:val="24"/>
+        </w:rPr>
+      </w:pPr>
+      <w:r>
+        <w:rPr>
+          <w:sz w:val="24"/>
+          <w:szCs w:val="24"/>
+        </w:rPr>
+        <w:t>Customer sees service is in ‘In Progress’ stage.</w:t>
+      </w:r>
+    </w:p>
+    <w:p>
+      <w:pPr>
+        <w:pStyle w:val="ListParagraph"/>
+        <w:numPr>
+          <w:ilvl w:val="2"/>
+          <w:numId w:val="1"/>
+        </w:numPr>
+        <w:rPr>
+          <w:sz w:val="24"/>
+          <w:szCs w:val="24"/>
+        </w:rPr>
+      </w:pPr>
+      <w:r>
+        <w:rPr>
+          <w:sz w:val="24"/>
+          <w:szCs w:val="24"/>
+        </w:rPr>
+        <w:t>Customer sees service is in ‘Completed’ stage.</w:t>
+      </w:r>
+    </w:p>
+    <w:p>
+      <w:pPr>
+        <w:pStyle w:val="ListParagraph"/>
+        <w:numPr>
+          <w:ilvl w:val="2"/>
+          <w:numId w:val="1"/>
+        </w:numPr>
+        <w:rPr>
+          <w:sz w:val="24"/>
+          <w:szCs w:val="24"/>
+        </w:rPr>
+      </w:pPr>
+      <w:r>
+        <w:rPr>
+          <w:sz w:val="24"/>
+          <w:szCs w:val="24"/>
+        </w:rPr>
+        <w:t>Customer checks out equipment.</w:t>
       </w:r>
     </w:p>
     <w:p>
@@ -8339,51 +9599,18 @@
           <w:numId w:val="1"/>
         </w:numPr>
         <w:rPr>
-          <w:sz w:val="24"/>
-          <w:szCs w:val="24"/>
-        </w:rPr>
-      </w:pPr>
-      <w:r>
-        <w:rPr>
-          <w:sz w:val="24"/>
-          <w:szCs w:val="24"/>
-        </w:rPr>
-        <w:t>System error</w:t>
-      </w:r>
-      <w:r>
-        <w:rPr>
-          <w:b/>
-          <w:sz w:val="24"/>
-          <w:szCs w:val="24"/>
-        </w:rPr>
-        <w:t>:</w:t>
-      </w:r>
-      <w:r>
-        <w:rPr>
-          <w:sz w:val="24"/>
-          <w:szCs w:val="24"/>
-        </w:rPr>
-        <w:t xml:space="preserve"> System does not show a user is signed in, therefore the sign out button doesn’t function.</w:t>
-      </w:r>
-    </w:p>
-    <w:p>
-      <w:pPr>
-        <w:pStyle w:val="ListParagraph"/>
-        <w:numPr>
-          <w:ilvl w:val="2"/>
-          <w:numId w:val="1"/>
-        </w:numPr>
-        <w:rPr>
-          <w:sz w:val="24"/>
-          <w:szCs w:val="24"/>
-        </w:rPr>
-      </w:pPr>
-      <w:r>
-        <w:rPr>
-          <w:sz w:val="24"/>
-          <w:szCs w:val="24"/>
-        </w:rPr>
-        <w:t>Failed component: The user becomes locked into the system and it therefore unable to log out of their account.</w:t>
+          <w:b/>
+          <w:sz w:val="24"/>
+          <w:szCs w:val="24"/>
+        </w:rPr>
+      </w:pPr>
+      <w:r>
+        <w:rPr>
+          <w:bCs/>
+          <w:sz w:val="24"/>
+          <w:szCs w:val="24"/>
+        </w:rPr>
+        <w:t>Type of Service:  The type of service can vary, depending on the Customers preference.</w:t>
       </w:r>
     </w:p>
     <w:p>
@@ -8416,100 +9643,18 @@
           <w:numId w:val="1"/>
         </w:numPr>
         <w:rPr>
-          <w:sz w:val="24"/>
-          <w:szCs w:val="24"/>
-        </w:rPr>
-      </w:pPr>
-      <w:r>
-        <w:rPr>
-          <w:sz w:val="24"/>
-          <w:szCs w:val="24"/>
-        </w:rPr>
-        <w:t>Error in closing the connection.</w:t>
-      </w:r>
-    </w:p>
-    <w:p>
-      <w:pPr>
-        <w:pStyle w:val="ListParagraph"/>
-        <w:ind w:left="2160"/>
-        <w:rPr>
-          <w:b/>
-          <w:sz w:val="24"/>
-          <w:szCs w:val="24"/>
-        </w:rPr>
-      </w:pPr>
-    </w:p>
-    <w:p>
-      <w:pPr>
-        <w:pStyle w:val="ListParagraph"/>
-        <w:ind w:left="2160"/>
-        <w:rPr>
-          <w:b/>
-          <w:sz w:val="24"/>
-          <w:szCs w:val="24"/>
-        </w:rPr>
-      </w:pPr>
-    </w:p>
-    <w:p>
-      <w:pPr>
-        <w:rPr>
-          <w:b/>
-          <w:sz w:val="24"/>
-          <w:szCs w:val="24"/>
-        </w:rPr>
-      </w:pPr>
-    </w:p>
-    <w:p>
-      <w:pPr>
-        <w:pStyle w:val="ListParagraph"/>
-        <w:ind w:left="2160"/>
-        <w:rPr>
-          <w:b/>
-          <w:sz w:val="24"/>
-          <w:szCs w:val="24"/>
-        </w:rPr>
-      </w:pPr>
-    </w:p>
-    <w:p>
-      <w:pPr>
-        <w:rPr>
-          <w:b/>
-          <w:sz w:val="24"/>
-          <w:szCs w:val="24"/>
-        </w:rPr>
-      </w:pPr>
-    </w:p>
-    <w:p>
-      <w:pPr>
-        <w:pStyle w:val="ListParagraph"/>
-        <w:ind w:left="2160"/>
-        <w:rPr>
-          <w:b/>
-          <w:sz w:val="24"/>
-          <w:szCs w:val="24"/>
-        </w:rPr>
-      </w:pPr>
-    </w:p>
-    <w:p>
-      <w:pPr>
-        <w:pStyle w:val="ListParagraph"/>
-        <w:ind w:left="2160"/>
-        <w:rPr>
-          <w:b/>
-          <w:sz w:val="24"/>
-          <w:szCs w:val="24"/>
-        </w:rPr>
-      </w:pPr>
-    </w:p>
-    <w:p>
-      <w:pPr>
-        <w:ind w:left="1800"/>
-        <w:rPr>
-          <w:b/>
-          <w:sz w:val="24"/>
-          <w:szCs w:val="24"/>
-        </w:rPr>
-      </w:pPr>
+          <w:b/>
+          <w:sz w:val="24"/>
+          <w:szCs w:val="24"/>
+        </w:rPr>
+      </w:pPr>
+      <w:r>
+        <w:rPr>
+          <w:sz w:val="24"/>
+          <w:szCs w:val="24"/>
+        </w:rPr>
+        <w:t>Customer may elect to not monitor Service Booth Tracker.</w:t>
+      </w:r>
     </w:p>
     <w:p>
       <w:pPr>
@@ -8562,8 +9707,8 @@
 </file>
 
 <file path=word/numbering.xml><?xml version="1.0" encoding="utf-8"?>
-<w:numbering xmlns:wpc="http://schemas.microsoft.com/office/word/2010/wordprocessingCanvas" xmlns:cx="http://schemas.microsoft.com/office/drawing/2014/chartex" xmlns:cx1="http://schemas.microsoft.com/office/drawing/2015/9/8/chartex" xmlns:cx2="http://schemas.microsoft.com/office/drawing/2015/10/21/chartex" xmlns:cx3="http://schemas.microsoft.com/office/drawing/2016/5/9/chartex" xmlns:cx4="http://schemas.microsoft.com/office/drawing/2016/5/10/chartex" xmlns:cx5="http://schemas.microsoft.com/office/drawing/2016/5/11/chartex" xmlns:cx6="http://schemas.microsoft.com/office/drawing/2016/5/12/chartex" xmlns:cx7="http://schemas.microsoft.com/office/drawing/2016/5/13/chartex" xmlns:cx8="http://schemas.microsoft.com/office/drawing/2016/5/14/chartex" xmlns:mc="http://schemas.openxmlformats.org/markup-compatibility/2006" xmlns:aink="http://schemas.microsoft.com/office/drawing/2016/ink" xmlns:am3d="http://schemas.microsoft.com/office/drawing/2017/model3d" xmlns:o="urn:schemas-microsoft-com:office:office" xmlns:r="http://schemas.openxmlformats.org/officeDocument/2006/relationships" xmlns:m="http://schemas.openxmlformats.org/officeDocument/2006/math" xmlns:v="urn:schemas-microsoft-com:vml" xmlns:wp14="http://schemas.microsoft.com/office/word/2010/wordprocessingDrawing" xmlns:wp="http://schemas.openxmlformats.org/drawingml/2006/wordprocessingDrawing" xmlns:w10="urn:schemas-microsoft-com:office:word" xmlns:w="http://schemas.openxmlformats.org/wordprocessingml/2006/main" xmlns:w14="http://schemas.microsoft.com/office/word/2010/wordml" xmlns:w15="http://schemas.microsoft.com/office/word/2012/wordml" xmlns:w16cid="http://schemas.microsoft.com/office/word/2016/wordml/cid" xmlns:w16se="http://schemas.microsoft.com/office/word/2015/wordml/symex" xmlns:wpg="http://schemas.microsoft.com/office/word/2010/wordprocessingGroup" xmlns:wpi="http://schemas.microsoft.com/office/word/2010/wordprocessingInk" xmlns:wne="http://schemas.microsoft.com/office/word/2006/wordml" xmlns:wps="http://schemas.microsoft.com/office/word/2010/wordprocessingShape" mc:Ignorable="w14 w15 w16se w16cid wp14">
-  <w:abstractNum w:abstractNumId="0" w15:restartNumberingAfterBreak="0">
+<w:numbering xmlns:wpc="http://schemas.microsoft.com/office/word/2010/wordprocessingCanvas" xmlns:mo="http://schemas.microsoft.com/office/mac/office/2008/main" xmlns:mc="http://schemas.openxmlformats.org/markup-compatibility/2006" xmlns:mv="urn:schemas-microsoft-com:mac:vml" xmlns:o="urn:schemas-microsoft-com:office:office" xmlns:r="http://schemas.openxmlformats.org/officeDocument/2006/relationships" xmlns:m="http://schemas.openxmlformats.org/officeDocument/2006/math" xmlns:v="urn:schemas-microsoft-com:vml" xmlns:wp14="http://schemas.microsoft.com/office/word/2010/wordprocessingDrawing" xmlns:wp="http://schemas.openxmlformats.org/drawingml/2006/wordprocessingDrawing" xmlns:w10="urn:schemas-microsoft-com:office:word" xmlns:w="http://schemas.openxmlformats.org/wordprocessingml/2006/main" xmlns:w14="http://schemas.microsoft.com/office/word/2010/wordml" xmlns:w15="http://schemas.microsoft.com/office/word/2012/wordml" xmlns:wpg="http://schemas.microsoft.com/office/word/2010/wordprocessingGroup" xmlns:wpi="http://schemas.microsoft.com/office/word/2010/wordprocessingInk" xmlns:wne="http://schemas.microsoft.com/office/word/2006/wordml" xmlns:wps="http://schemas.microsoft.com/office/word/2010/wordprocessingShape" mc:Ignorable="w14 w15 wp14">
+  <w:abstractNum w:abstractNumId="0">
     <w:nsid w:val="7EC47C25"/>
     <w:multiLevelType w:val="hybridMultilevel"/>
     <w:tmpl w:val="482E5920"/>
@@ -8683,7 +9828,7 @@
 </file>
 
 <file path=word/styles.xml><?xml version="1.0" encoding="utf-8"?>
-<w:styles xmlns:mc="http://schemas.openxmlformats.org/markup-compatibility/2006" xmlns:r="http://schemas.openxmlformats.org/officeDocument/2006/relationships" xmlns:w="http://schemas.openxmlformats.org/wordprocessingml/2006/main" xmlns:w14="http://schemas.microsoft.com/office/word/2010/wordml" xmlns:w15="http://schemas.microsoft.com/office/word/2012/wordml" xmlns:w16cid="http://schemas.microsoft.com/office/word/2016/wordml/cid" xmlns:w16se="http://schemas.microsoft.com/office/word/2015/wordml/symex" mc:Ignorable="w14 w15 w16se w16cid">
+<w:styles xmlns:mc="http://schemas.openxmlformats.org/markup-compatibility/2006" xmlns:r="http://schemas.openxmlformats.org/officeDocument/2006/relationships" xmlns:w="http://schemas.openxmlformats.org/wordprocessingml/2006/main" xmlns:w14="http://schemas.microsoft.com/office/word/2010/wordml" xmlns:w15="http://schemas.microsoft.com/office/word/2012/wordml" mc:Ignorable="w14 w15">
   <w:docDefaults>
     <w:rPrDefault>
       <w:rPr>
@@ -8699,7 +9844,7 @@
       </w:pPr>
     </w:pPrDefault>
   </w:docDefaults>
-  <w:latentStyles w:defLockedState="0" w:defUIPriority="99" w:defSemiHidden="0" w:defUnhideWhenUsed="0" w:defQFormat="0" w:count="375">
+  <w:latentStyles w:defLockedState="0" w:defUIPriority="99" w:defSemiHidden="0" w:defUnhideWhenUsed="0" w:defQFormat="0" w:count="382">
     <w:lsdException w:name="Normal" w:uiPriority="0" w:qFormat="1"/>
     <w:lsdException w:name="heading 1" w:uiPriority="9" w:qFormat="1"/>
     <w:lsdException w:name="heading 2" w:semiHidden="1" w:uiPriority="9" w:unhideWhenUsed="1" w:qFormat="1"/>
@@ -9073,8 +10218,6 @@
     <w:lsdException w:name="List Table 7 Colorful Accent 6" w:uiPriority="52"/>
     <w:lsdException w:name="Mention" w:semiHidden="1" w:unhideWhenUsed="1"/>
     <w:lsdException w:name="Smart Hyperlink" w:semiHidden="1" w:unhideWhenUsed="1"/>
-    <w:lsdException w:name="Hashtag" w:semiHidden="1" w:unhideWhenUsed="1"/>
-    <w:lsdException w:name="Unresolved Mention" w:semiHidden="1" w:unhideWhenUsed="1"/>
   </w:latentStyles>
   <w:style w:type="paragraph" w:default="1" w:styleId="Normal">
     <w:name w:val="Normal"/>

</xml_diff>